<commit_message>
test program don't work no more
updated docx
</commit_message>
<xml_diff>
--- a/opentk_documentation.docx
+++ b/opentk_documentation.docx
@@ -3259,7 +3259,15 @@
         <w:rPr>
           <w:rFonts w:ascii="Consolas" w:hAnsi="Consolas"/>
         </w:rPr>
-        <w:t xml:space="preserve">Then to use it during rendering, put </w:t>
+        <w:t>Then to use it during rendering,</w:t>
+      </w:r>
+      <w:bookmarkStart w:id="0" w:name="_GoBack"/>
+      <w:bookmarkEnd w:id="0"/>
+      <w:r>
+        <w:rPr>
+          <w:rFonts w:ascii="Consolas" w:hAnsi="Consolas"/>
+        </w:rPr>
+        <w:t xml:space="preserve"> put </w:t>
       </w:r>
       <w:proofErr w:type="spellStart"/>
       <w:proofErr w:type="gramStart"/>
@@ -3814,7 +3822,6 @@
       <w:pPr>
         <w:rPr>
           <w:rFonts w:ascii="Consolas" w:hAnsi="Consolas"/>
-          <w:b/>
         </w:rPr>
       </w:pPr>
       <w:r>
@@ -3852,22 +3859,1278 @@
         </w:rPr>
         <w:t>):</w:t>
       </w:r>
-    </w:p>
-    <w:p>
-      <w:pPr>
-        <w:rPr>
-          <w:rFonts w:ascii="Consolas" w:hAnsi="Consolas"/>
-          <w:b/>
-        </w:rPr>
-      </w:pPr>
-      <w:bookmarkStart w:id="0" w:name="_GoBack"/>
-      <w:bookmarkEnd w:id="0"/>
       <w:r>
         <w:rPr>
           <w:rFonts w:ascii="Consolas" w:hAnsi="Consolas"/>
           <w:b/>
         </w:rPr>
         <w:br/>
+      </w:r>
+      <w:r>
+        <w:rPr>
+          <w:rFonts w:ascii="Consolas" w:hAnsi="Consolas"/>
+        </w:rPr>
+        <w:t xml:space="preserve">have a few variables ready to hold the </w:t>
+      </w:r>
+      <w:r>
+        <w:rPr>
+          <w:rFonts w:ascii="Consolas" w:hAnsi="Consolas"/>
+          <w:b/>
+        </w:rPr>
+        <w:t xml:space="preserve">vertex array </w:t>
+      </w:r>
+      <w:r>
+        <w:rPr>
+          <w:rFonts w:ascii="Consolas" w:hAnsi="Consolas"/>
+        </w:rPr>
+        <w:t xml:space="preserve">and </w:t>
+      </w:r>
+      <w:r>
+        <w:rPr>
+          <w:rFonts w:ascii="Consolas" w:hAnsi="Consolas"/>
+          <w:b/>
+        </w:rPr>
+        <w:t>buffer</w:t>
+      </w:r>
+      <w:r>
+        <w:rPr>
+          <w:rFonts w:ascii="Consolas" w:hAnsi="Consolas"/>
+        </w:rPr>
+        <w:t xml:space="preserve">. </w:t>
+      </w:r>
+    </w:p>
+    <w:p>
+      <w:pPr>
+        <w:ind w:left="720"/>
+        <w:rPr>
+          <w:rFonts w:ascii="Consolas" w:hAnsi="Consolas"/>
+          <w:sz w:val="19"/>
+          <w:szCs w:val="19"/>
+        </w:rPr>
+      </w:pPr>
+      <w:r>
+        <w:rPr>
+          <w:rFonts w:ascii="Consolas" w:hAnsi="Consolas"/>
+          <w:sz w:val="19"/>
+          <w:szCs w:val="19"/>
+        </w:rPr>
+        <w:t xml:space="preserve">private </w:t>
+      </w:r>
+      <w:proofErr w:type="spellStart"/>
+      <w:r>
+        <w:rPr>
+          <w:rFonts w:ascii="Consolas" w:hAnsi="Consolas"/>
+          <w:sz w:val="19"/>
+          <w:szCs w:val="19"/>
+        </w:rPr>
+        <w:t>readonly</w:t>
+      </w:r>
+      <w:proofErr w:type="spellEnd"/>
+      <w:r>
+        <w:rPr>
+          <w:rFonts w:ascii="Consolas" w:hAnsi="Consolas"/>
+          <w:sz w:val="19"/>
+          <w:szCs w:val="19"/>
+        </w:rPr>
+        <w:t xml:space="preserve"> int </w:t>
+      </w:r>
+      <w:proofErr w:type="spellStart"/>
+      <w:r>
+        <w:rPr>
+          <w:rFonts w:ascii="Consolas" w:hAnsi="Consolas"/>
+          <w:sz w:val="19"/>
+          <w:szCs w:val="19"/>
+        </w:rPr>
+        <w:t>vertexArray</w:t>
+      </w:r>
+      <w:proofErr w:type="spellEnd"/>
+      <w:r>
+        <w:rPr>
+          <w:rFonts w:ascii="Consolas" w:hAnsi="Consolas"/>
+          <w:sz w:val="19"/>
+          <w:szCs w:val="19"/>
+        </w:rPr>
+        <w:t>;</w:t>
+      </w:r>
+      <w:r>
+        <w:rPr>
+          <w:rFonts w:ascii="Consolas" w:hAnsi="Consolas"/>
+          <w:sz w:val="19"/>
+          <w:szCs w:val="19"/>
+        </w:rPr>
+        <w:br/>
+      </w:r>
+      <w:proofErr w:type="spellStart"/>
+      <w:r>
+        <w:rPr>
+          <w:rFonts w:ascii="Consolas" w:hAnsi="Consolas"/>
+          <w:sz w:val="19"/>
+          <w:szCs w:val="19"/>
+        </w:rPr>
+        <w:t>pirvate</w:t>
+      </w:r>
+      <w:proofErr w:type="spellEnd"/>
+      <w:r>
+        <w:rPr>
+          <w:rFonts w:ascii="Consolas" w:hAnsi="Consolas"/>
+          <w:sz w:val="19"/>
+          <w:szCs w:val="19"/>
+        </w:rPr>
+        <w:t xml:space="preserve"> </w:t>
+      </w:r>
+      <w:proofErr w:type="spellStart"/>
+      <w:r>
+        <w:rPr>
+          <w:rFonts w:ascii="Consolas" w:hAnsi="Consolas"/>
+          <w:sz w:val="19"/>
+          <w:szCs w:val="19"/>
+        </w:rPr>
+        <w:t>readonly</w:t>
+      </w:r>
+      <w:proofErr w:type="spellEnd"/>
+      <w:r>
+        <w:rPr>
+          <w:rFonts w:ascii="Consolas" w:hAnsi="Consolas"/>
+          <w:sz w:val="19"/>
+          <w:szCs w:val="19"/>
+        </w:rPr>
+        <w:t xml:space="preserve"> int buffer;</w:t>
+      </w:r>
+    </w:p>
+    <w:p>
+      <w:pPr>
+        <w:rPr>
+          <w:rFonts w:ascii="Consolas" w:hAnsi="Consolas"/>
+        </w:rPr>
+      </w:pPr>
+      <w:r>
+        <w:rPr>
+          <w:rFonts w:ascii="Consolas" w:hAnsi="Consolas"/>
+        </w:rPr>
+        <w:t>to first initialize a vertex array and a buffer</w:t>
+      </w:r>
+    </w:p>
+    <w:p>
+      <w:pPr>
+        <w:rPr>
+          <w:rFonts w:ascii="Consolas" w:hAnsi="Consolas"/>
+          <w:sz w:val="19"/>
+          <w:szCs w:val="19"/>
+        </w:rPr>
+      </w:pPr>
+      <w:r>
+        <w:rPr>
+          <w:rFonts w:ascii="Consolas" w:hAnsi="Consolas"/>
+        </w:rPr>
+        <w:tab/>
+      </w:r>
+      <w:proofErr w:type="spellStart"/>
+      <w:r>
+        <w:rPr>
+          <w:rFonts w:ascii="Consolas" w:hAnsi="Consolas"/>
+          <w:sz w:val="19"/>
+          <w:szCs w:val="19"/>
+        </w:rPr>
+        <w:t>vertexArray</w:t>
+      </w:r>
+      <w:proofErr w:type="spellEnd"/>
+      <w:r>
+        <w:rPr>
+          <w:rFonts w:ascii="Consolas" w:hAnsi="Consolas"/>
+          <w:sz w:val="19"/>
+          <w:szCs w:val="19"/>
+        </w:rPr>
+        <w:t xml:space="preserve"> = </w:t>
+      </w:r>
+      <w:proofErr w:type="spellStart"/>
+      <w:proofErr w:type="gramStart"/>
+      <w:r>
+        <w:rPr>
+          <w:rFonts w:ascii="Consolas" w:hAnsi="Consolas"/>
+          <w:sz w:val="19"/>
+          <w:szCs w:val="19"/>
+        </w:rPr>
+        <w:t>GL.GenVertexArray</w:t>
+      </w:r>
+      <w:proofErr w:type="spellEnd"/>
+      <w:proofErr w:type="gramEnd"/>
+      <w:r>
+        <w:rPr>
+          <w:rFonts w:ascii="Consolas" w:hAnsi="Consolas"/>
+          <w:sz w:val="19"/>
+          <w:szCs w:val="19"/>
+        </w:rPr>
+        <w:t>();</w:t>
+      </w:r>
+      <w:r>
+        <w:rPr>
+          <w:rFonts w:ascii="Consolas" w:hAnsi="Consolas"/>
+          <w:sz w:val="19"/>
+          <w:szCs w:val="19"/>
+        </w:rPr>
+        <w:br/>
+      </w:r>
+      <w:r>
+        <w:rPr>
+          <w:rFonts w:ascii="Consolas" w:hAnsi="Consolas"/>
+          <w:sz w:val="19"/>
+          <w:szCs w:val="19"/>
+        </w:rPr>
+        <w:tab/>
+        <w:t xml:space="preserve">buffer = </w:t>
+      </w:r>
+      <w:proofErr w:type="spellStart"/>
+      <w:r>
+        <w:rPr>
+          <w:rFonts w:ascii="Consolas" w:hAnsi="Consolas"/>
+          <w:sz w:val="19"/>
+          <w:szCs w:val="19"/>
+        </w:rPr>
+        <w:t>GL.GenBuffer</w:t>
+      </w:r>
+      <w:proofErr w:type="spellEnd"/>
+      <w:r>
+        <w:rPr>
+          <w:rFonts w:ascii="Consolas" w:hAnsi="Consolas"/>
+          <w:sz w:val="19"/>
+          <w:szCs w:val="19"/>
+        </w:rPr>
+        <w:t>();</w:t>
+      </w:r>
+    </w:p>
+    <w:p>
+      <w:pPr>
+        <w:rPr>
+          <w:rFonts w:ascii="Consolas" w:hAnsi="Consolas"/>
+        </w:rPr>
+      </w:pPr>
+      <w:r>
+        <w:rPr>
+          <w:rFonts w:ascii="Consolas" w:hAnsi="Consolas"/>
+        </w:rPr>
+        <w:t>that will let OpenGL create a vertex array and buffer object name in the system. Now you bind them with previously created names</w:t>
+      </w:r>
+    </w:p>
+    <w:p>
+      <w:pPr>
+        <w:ind w:left="720"/>
+        <w:rPr>
+          <w:rFonts w:ascii="Consolas" w:hAnsi="Consolas"/>
+          <w:sz w:val="19"/>
+          <w:szCs w:val="19"/>
+        </w:rPr>
+      </w:pPr>
+      <w:proofErr w:type="spellStart"/>
+      <w:proofErr w:type="gramStart"/>
+      <w:r>
+        <w:rPr>
+          <w:rFonts w:ascii="Consolas" w:hAnsi="Consolas"/>
+          <w:sz w:val="19"/>
+          <w:szCs w:val="19"/>
+        </w:rPr>
+        <w:t>GL.BindVertexArray</w:t>
+      </w:r>
+      <w:proofErr w:type="spellEnd"/>
+      <w:proofErr w:type="gramEnd"/>
+      <w:r>
+        <w:rPr>
+          <w:rFonts w:ascii="Consolas" w:hAnsi="Consolas"/>
+          <w:sz w:val="19"/>
+          <w:szCs w:val="19"/>
+        </w:rPr>
+        <w:t>(</w:t>
+      </w:r>
+      <w:proofErr w:type="spellStart"/>
+      <w:r>
+        <w:rPr>
+          <w:rFonts w:ascii="Consolas" w:hAnsi="Consolas"/>
+          <w:sz w:val="19"/>
+          <w:szCs w:val="19"/>
+        </w:rPr>
+        <w:t>vertexArray</w:t>
+      </w:r>
+      <w:proofErr w:type="spellEnd"/>
+      <w:r>
+        <w:rPr>
+          <w:rFonts w:ascii="Consolas" w:hAnsi="Consolas"/>
+          <w:sz w:val="19"/>
+          <w:szCs w:val="19"/>
+        </w:rPr>
+        <w:t>);</w:t>
+      </w:r>
+      <w:r>
+        <w:rPr>
+          <w:rFonts w:ascii="Consolas" w:hAnsi="Consolas"/>
+          <w:sz w:val="19"/>
+          <w:szCs w:val="19"/>
+        </w:rPr>
+        <w:br/>
+      </w:r>
+      <w:proofErr w:type="spellStart"/>
+      <w:r>
+        <w:rPr>
+          <w:rFonts w:ascii="Consolas" w:hAnsi="Consolas"/>
+          <w:sz w:val="19"/>
+          <w:szCs w:val="19"/>
+        </w:rPr>
+        <w:t>GL.BindBuffer</w:t>
+      </w:r>
+      <w:proofErr w:type="spellEnd"/>
+      <w:r>
+        <w:rPr>
+          <w:rFonts w:ascii="Consolas" w:hAnsi="Consolas"/>
+          <w:sz w:val="19"/>
+          <w:szCs w:val="19"/>
+        </w:rPr>
+        <w:t>(</w:t>
+      </w:r>
+      <w:proofErr w:type="spellStart"/>
+      <w:r>
+        <w:rPr>
+          <w:rFonts w:ascii="Consolas" w:hAnsi="Consolas"/>
+          <w:sz w:val="19"/>
+          <w:szCs w:val="19"/>
+        </w:rPr>
+        <w:t>BufferTarget.ArrayBuffer</w:t>
+      </w:r>
+      <w:proofErr w:type="spellEnd"/>
+      <w:r>
+        <w:rPr>
+          <w:rFonts w:ascii="Consolas" w:hAnsi="Consolas"/>
+          <w:sz w:val="19"/>
+          <w:szCs w:val="19"/>
+        </w:rPr>
+        <w:t>, buffer);</w:t>
+      </w:r>
+    </w:p>
+    <w:p>
+      <w:pPr>
+        <w:rPr>
+          <w:rFonts w:ascii="Consolas" w:hAnsi="Consolas"/>
+        </w:rPr>
+      </w:pPr>
+      <w:r>
+        <w:rPr>
+          <w:rFonts w:ascii="Consolas" w:hAnsi="Consolas"/>
+        </w:rPr>
+        <w:t>Now, create a buffer object’s immutable data store. Basically, telling GL to use this new buffer we created.</w:t>
+      </w:r>
+    </w:p>
+    <w:p>
+      <w:pPr>
+        <w:rPr>
+          <w:rFonts w:ascii="Consolas" w:hAnsi="Consolas"/>
+          <w:sz w:val="19"/>
+          <w:szCs w:val="19"/>
+        </w:rPr>
+      </w:pPr>
+      <w:r>
+        <w:rPr>
+          <w:rFonts w:ascii="Consolas" w:hAnsi="Consolas"/>
+        </w:rPr>
+        <w:tab/>
+      </w:r>
+      <w:proofErr w:type="spellStart"/>
+      <w:proofErr w:type="gramStart"/>
+      <w:r>
+        <w:rPr>
+          <w:rFonts w:ascii="Consolas" w:hAnsi="Consolas"/>
+          <w:sz w:val="19"/>
+          <w:szCs w:val="19"/>
+        </w:rPr>
+        <w:t>GL.NamedBufferStorage</w:t>
+      </w:r>
+      <w:proofErr w:type="spellEnd"/>
+      <w:proofErr w:type="gramEnd"/>
+      <w:r>
+        <w:rPr>
+          <w:rFonts w:ascii="Consolas" w:hAnsi="Consolas"/>
+          <w:sz w:val="19"/>
+          <w:szCs w:val="19"/>
+        </w:rPr>
+        <w:t>(</w:t>
+      </w:r>
+      <w:r>
+        <w:rPr>
+          <w:rFonts w:ascii="Consolas" w:hAnsi="Consolas"/>
+          <w:sz w:val="19"/>
+          <w:szCs w:val="19"/>
+        </w:rPr>
+        <w:br/>
+      </w:r>
+      <w:r>
+        <w:rPr>
+          <w:rFonts w:ascii="Consolas" w:hAnsi="Consolas"/>
+          <w:sz w:val="19"/>
+          <w:szCs w:val="19"/>
+        </w:rPr>
+        <w:tab/>
+      </w:r>
+      <w:r>
+        <w:rPr>
+          <w:rFonts w:ascii="Consolas" w:hAnsi="Consolas"/>
+          <w:sz w:val="19"/>
+          <w:szCs w:val="19"/>
+        </w:rPr>
+        <w:tab/>
+        <w:t>buffer,</w:t>
+      </w:r>
+      <w:r>
+        <w:rPr>
+          <w:rFonts w:ascii="Consolas" w:hAnsi="Consolas"/>
+          <w:sz w:val="19"/>
+          <w:szCs w:val="19"/>
+        </w:rPr>
+        <w:br/>
+      </w:r>
+      <w:r>
+        <w:rPr>
+          <w:rFonts w:ascii="Consolas" w:hAnsi="Consolas"/>
+          <w:sz w:val="19"/>
+          <w:szCs w:val="19"/>
+        </w:rPr>
+        <w:tab/>
+      </w:r>
+      <w:r>
+        <w:rPr>
+          <w:rFonts w:ascii="Consolas" w:hAnsi="Consolas"/>
+          <w:sz w:val="19"/>
+          <w:szCs w:val="19"/>
+        </w:rPr>
+        <w:tab/>
+      </w:r>
+      <w:proofErr w:type="spellStart"/>
+      <w:r>
+        <w:rPr>
+          <w:rFonts w:ascii="Consolas" w:hAnsi="Consolas"/>
+          <w:sz w:val="19"/>
+          <w:szCs w:val="19"/>
+        </w:rPr>
+        <w:t>Vertex.size</w:t>
+      </w:r>
+      <w:proofErr w:type="spellEnd"/>
+      <w:r>
+        <w:rPr>
+          <w:rFonts w:ascii="Consolas" w:hAnsi="Consolas"/>
+          <w:sz w:val="19"/>
+          <w:szCs w:val="19"/>
+        </w:rPr>
+        <w:t xml:space="preserve"> * </w:t>
+      </w:r>
+      <w:proofErr w:type="spellStart"/>
+      <w:r>
+        <w:rPr>
+          <w:rFonts w:ascii="Consolas" w:hAnsi="Consolas"/>
+          <w:sz w:val="19"/>
+          <w:szCs w:val="19"/>
+        </w:rPr>
+        <w:t>vertices.length</w:t>
+      </w:r>
+      <w:proofErr w:type="spellEnd"/>
+      <w:r>
+        <w:rPr>
+          <w:rFonts w:ascii="Consolas" w:hAnsi="Consolas"/>
+          <w:sz w:val="19"/>
+          <w:szCs w:val="19"/>
+        </w:rPr>
+        <w:t xml:space="preserve"> </w:t>
+      </w:r>
+      <w:r>
+        <w:rPr>
+          <w:rFonts w:ascii="Consolas" w:hAnsi="Consolas"/>
+          <w:sz w:val="19"/>
+          <w:szCs w:val="19"/>
+        </w:rPr>
+        <w:tab/>
+        <w:t>//size needed by this buffer</w:t>
+      </w:r>
+      <w:r>
+        <w:rPr>
+          <w:rFonts w:ascii="Consolas" w:hAnsi="Consolas"/>
+          <w:sz w:val="19"/>
+          <w:szCs w:val="19"/>
+        </w:rPr>
+        <w:br/>
+      </w:r>
+      <w:r>
+        <w:rPr>
+          <w:rFonts w:ascii="Consolas" w:hAnsi="Consolas"/>
+          <w:sz w:val="19"/>
+          <w:szCs w:val="19"/>
+        </w:rPr>
+        <w:tab/>
+      </w:r>
+      <w:r>
+        <w:rPr>
+          <w:rFonts w:ascii="Consolas" w:hAnsi="Consolas"/>
+          <w:sz w:val="19"/>
+          <w:szCs w:val="19"/>
+        </w:rPr>
+        <w:tab/>
+        <w:t xml:space="preserve">vertices </w:t>
+      </w:r>
+      <w:r>
+        <w:rPr>
+          <w:rFonts w:ascii="Consolas" w:hAnsi="Consolas"/>
+          <w:sz w:val="19"/>
+          <w:szCs w:val="19"/>
+        </w:rPr>
+        <w:tab/>
+      </w:r>
+      <w:r>
+        <w:rPr>
+          <w:rFonts w:ascii="Consolas" w:hAnsi="Consolas"/>
+          <w:sz w:val="19"/>
+          <w:szCs w:val="19"/>
+        </w:rPr>
+        <w:tab/>
+      </w:r>
+      <w:r>
+        <w:rPr>
+          <w:rFonts w:ascii="Consolas" w:hAnsi="Consolas"/>
+          <w:sz w:val="19"/>
+          <w:szCs w:val="19"/>
+        </w:rPr>
+        <w:tab/>
+      </w:r>
+      <w:r>
+        <w:rPr>
+          <w:rFonts w:ascii="Consolas" w:hAnsi="Consolas"/>
+          <w:sz w:val="19"/>
+          <w:szCs w:val="19"/>
+        </w:rPr>
+        <w:tab/>
+      </w:r>
+      <w:r>
+        <w:rPr>
+          <w:rFonts w:ascii="Consolas" w:hAnsi="Consolas"/>
+          <w:sz w:val="19"/>
+          <w:szCs w:val="19"/>
+        </w:rPr>
+        <w:tab/>
+        <w:t>//data to initialize with</w:t>
+      </w:r>
+      <w:r>
+        <w:rPr>
+          <w:rFonts w:ascii="Consolas" w:hAnsi="Consolas"/>
+          <w:sz w:val="19"/>
+          <w:szCs w:val="19"/>
+        </w:rPr>
+        <w:br/>
+      </w:r>
+      <w:r>
+        <w:rPr>
+          <w:rFonts w:ascii="Consolas" w:hAnsi="Consolas"/>
+          <w:sz w:val="19"/>
+          <w:szCs w:val="19"/>
+        </w:rPr>
+        <w:tab/>
+      </w:r>
+      <w:r>
+        <w:rPr>
+          <w:rFonts w:ascii="Consolas" w:hAnsi="Consolas"/>
+          <w:sz w:val="19"/>
+          <w:szCs w:val="19"/>
+        </w:rPr>
+        <w:tab/>
+      </w:r>
+      <w:proofErr w:type="spellStart"/>
+      <w:r>
+        <w:rPr>
+          <w:rFonts w:ascii="Consolas" w:hAnsi="Consolas"/>
+          <w:sz w:val="19"/>
+          <w:szCs w:val="19"/>
+        </w:rPr>
+        <w:t>BufferStorageFlag.MapWriteBit</w:t>
+      </w:r>
+      <w:proofErr w:type="spellEnd"/>
+      <w:r>
+        <w:rPr>
+          <w:rFonts w:ascii="Consolas" w:hAnsi="Consolas"/>
+          <w:sz w:val="19"/>
+          <w:szCs w:val="19"/>
+        </w:rPr>
+        <w:t>);</w:t>
+      </w:r>
+      <w:r>
+        <w:rPr>
+          <w:rFonts w:ascii="Consolas" w:hAnsi="Consolas"/>
+          <w:sz w:val="19"/>
+          <w:szCs w:val="19"/>
+        </w:rPr>
+        <w:tab/>
+        <w:t>//write to the buffer</w:t>
+      </w:r>
+    </w:p>
+    <w:p>
+      <w:pPr>
+        <w:rPr>
+          <w:rFonts w:ascii="Consolas" w:hAnsi="Consolas"/>
+          <w:b/>
+        </w:rPr>
+      </w:pPr>
+      <w:r>
+        <w:rPr>
+          <w:rFonts w:ascii="Consolas" w:hAnsi="Consolas"/>
+        </w:rPr>
+        <w:t xml:space="preserve">After that, we’ll need to bind the attribute of the shader to the vertex array, so that changes can be seen using </w:t>
+      </w:r>
+      <w:proofErr w:type="spellStart"/>
+      <w:proofErr w:type="gramStart"/>
+      <w:r>
+        <w:rPr>
+          <w:rFonts w:ascii="Consolas" w:hAnsi="Consolas"/>
+          <w:b/>
+        </w:rPr>
+        <w:t>GL.VertexArrayAttribBinding</w:t>
+      </w:r>
+      <w:proofErr w:type="spellEnd"/>
+      <w:proofErr w:type="gramEnd"/>
+      <w:r>
+        <w:rPr>
+          <w:rFonts w:ascii="Consolas" w:hAnsi="Consolas"/>
+        </w:rPr>
+        <w:t xml:space="preserve">, after binding, it needs to be enabled and formatted using </w:t>
+      </w:r>
+      <w:proofErr w:type="spellStart"/>
+      <w:r>
+        <w:rPr>
+          <w:rFonts w:ascii="Consolas" w:hAnsi="Consolas"/>
+          <w:b/>
+        </w:rPr>
+        <w:t>GL.EnableVertexArrayAttrib</w:t>
+      </w:r>
+      <w:proofErr w:type="spellEnd"/>
+      <w:r>
+        <w:rPr>
+          <w:rFonts w:ascii="Consolas" w:hAnsi="Consolas"/>
+          <w:b/>
+        </w:rPr>
+        <w:t xml:space="preserve">, </w:t>
+      </w:r>
+      <w:r>
+        <w:rPr>
+          <w:rFonts w:ascii="Consolas" w:hAnsi="Consolas"/>
+        </w:rPr>
+        <w:t xml:space="preserve">and </w:t>
+      </w:r>
+      <w:proofErr w:type="spellStart"/>
+      <w:r>
+        <w:rPr>
+          <w:rFonts w:ascii="Consolas" w:hAnsi="Consolas"/>
+          <w:b/>
+        </w:rPr>
+        <w:t>GL.VertexArrayAttribFormat</w:t>
+      </w:r>
+      <w:proofErr w:type="spellEnd"/>
+    </w:p>
+    <w:p>
+      <w:pPr>
+        <w:ind w:left="720"/>
+        <w:rPr>
+          <w:rFonts w:ascii="Consolas" w:hAnsi="Consolas"/>
+          <w:sz w:val="19"/>
+          <w:szCs w:val="19"/>
+        </w:rPr>
+      </w:pPr>
+      <w:proofErr w:type="spellStart"/>
+      <w:proofErr w:type="gramStart"/>
+      <w:r>
+        <w:rPr>
+          <w:rFonts w:ascii="Consolas" w:hAnsi="Consolas"/>
+          <w:sz w:val="19"/>
+          <w:szCs w:val="19"/>
+        </w:rPr>
+        <w:t>GL.VertexArrayAttribBinding</w:t>
+      </w:r>
+      <w:proofErr w:type="spellEnd"/>
+      <w:proofErr w:type="gramEnd"/>
+      <w:r>
+        <w:rPr>
+          <w:rFonts w:ascii="Consolas" w:hAnsi="Consolas"/>
+          <w:sz w:val="19"/>
+          <w:szCs w:val="19"/>
+        </w:rPr>
+        <w:t>(</w:t>
+      </w:r>
+      <w:proofErr w:type="spellStart"/>
+      <w:r>
+        <w:rPr>
+          <w:rFonts w:ascii="Consolas" w:hAnsi="Consolas"/>
+          <w:sz w:val="19"/>
+          <w:szCs w:val="19"/>
+        </w:rPr>
+        <w:t>vertexArray</w:t>
+      </w:r>
+      <w:proofErr w:type="spellEnd"/>
+      <w:r>
+        <w:rPr>
+          <w:rFonts w:ascii="Consolas" w:hAnsi="Consolas"/>
+          <w:sz w:val="19"/>
+          <w:szCs w:val="19"/>
+        </w:rPr>
+        <w:t>,</w:t>
+      </w:r>
+      <w:r>
+        <w:rPr>
+          <w:rFonts w:ascii="Consolas" w:hAnsi="Consolas"/>
+          <w:sz w:val="19"/>
+          <w:szCs w:val="19"/>
+        </w:rPr>
+        <w:br/>
+      </w:r>
+      <w:r>
+        <w:rPr>
+          <w:rFonts w:ascii="Consolas" w:hAnsi="Consolas"/>
+          <w:sz w:val="19"/>
+          <w:szCs w:val="19"/>
+        </w:rPr>
+        <w:tab/>
+        <w:t xml:space="preserve">0, </w:t>
+      </w:r>
+      <w:r>
+        <w:rPr>
+          <w:rFonts w:ascii="Consolas" w:hAnsi="Consolas"/>
+          <w:sz w:val="19"/>
+          <w:szCs w:val="19"/>
+        </w:rPr>
+        <w:tab/>
+      </w:r>
+      <w:r>
+        <w:rPr>
+          <w:rFonts w:ascii="Consolas" w:hAnsi="Consolas"/>
+          <w:sz w:val="19"/>
+          <w:szCs w:val="19"/>
+        </w:rPr>
+        <w:tab/>
+      </w:r>
+      <w:r>
+        <w:rPr>
+          <w:rFonts w:ascii="Consolas" w:hAnsi="Consolas"/>
+          <w:sz w:val="19"/>
+          <w:szCs w:val="19"/>
+        </w:rPr>
+        <w:tab/>
+      </w:r>
+      <w:r>
+        <w:rPr>
+          <w:rFonts w:ascii="Consolas" w:hAnsi="Consolas"/>
+          <w:sz w:val="19"/>
+          <w:szCs w:val="19"/>
+        </w:rPr>
+        <w:tab/>
+      </w:r>
+      <w:r>
+        <w:rPr>
+          <w:rFonts w:ascii="Consolas" w:hAnsi="Consolas"/>
+          <w:sz w:val="19"/>
+          <w:szCs w:val="19"/>
+        </w:rPr>
+        <w:tab/>
+        <w:t>//location in shader</w:t>
+      </w:r>
+      <w:r>
+        <w:rPr>
+          <w:rFonts w:ascii="Consolas" w:hAnsi="Consolas"/>
+          <w:sz w:val="19"/>
+          <w:szCs w:val="19"/>
+        </w:rPr>
+        <w:br/>
+      </w:r>
+      <w:r>
+        <w:rPr>
+          <w:rFonts w:ascii="Consolas" w:hAnsi="Consolas"/>
+          <w:sz w:val="19"/>
+          <w:szCs w:val="19"/>
+        </w:rPr>
+        <w:tab/>
+        <w:t>0);</w:t>
+      </w:r>
+      <w:r>
+        <w:rPr>
+          <w:rFonts w:ascii="Consolas" w:hAnsi="Consolas"/>
+          <w:sz w:val="19"/>
+          <w:szCs w:val="19"/>
+        </w:rPr>
+        <w:tab/>
+      </w:r>
+      <w:r>
+        <w:rPr>
+          <w:rFonts w:ascii="Consolas" w:hAnsi="Consolas"/>
+          <w:sz w:val="19"/>
+          <w:szCs w:val="19"/>
+        </w:rPr>
+        <w:tab/>
+      </w:r>
+      <w:r>
+        <w:rPr>
+          <w:rFonts w:ascii="Consolas" w:hAnsi="Consolas"/>
+          <w:sz w:val="19"/>
+          <w:szCs w:val="19"/>
+        </w:rPr>
+        <w:tab/>
+      </w:r>
+      <w:r>
+        <w:rPr>
+          <w:rFonts w:ascii="Consolas" w:hAnsi="Consolas"/>
+          <w:sz w:val="19"/>
+          <w:szCs w:val="19"/>
+        </w:rPr>
+        <w:tab/>
+      </w:r>
+      <w:r>
+        <w:rPr>
+          <w:rFonts w:ascii="Consolas" w:hAnsi="Consolas"/>
+          <w:sz w:val="19"/>
+          <w:szCs w:val="19"/>
+        </w:rPr>
+        <w:tab/>
+        <w:t>//binding index</w:t>
+      </w:r>
+      <w:r>
+        <w:rPr>
+          <w:rFonts w:ascii="Consolas" w:hAnsi="Consolas"/>
+          <w:sz w:val="19"/>
+          <w:szCs w:val="19"/>
+        </w:rPr>
+        <w:br/>
+      </w:r>
+      <w:proofErr w:type="spellStart"/>
+      <w:r>
+        <w:rPr>
+          <w:rFonts w:ascii="Consolas" w:hAnsi="Consolas"/>
+          <w:sz w:val="19"/>
+          <w:szCs w:val="19"/>
+        </w:rPr>
+        <w:t>GL.EnableVertexArrayAttrib</w:t>
+      </w:r>
+      <w:proofErr w:type="spellEnd"/>
+      <w:r>
+        <w:rPr>
+          <w:rFonts w:ascii="Consolas" w:hAnsi="Consolas"/>
+          <w:sz w:val="19"/>
+          <w:szCs w:val="19"/>
+        </w:rPr>
+        <w:t>(</w:t>
+      </w:r>
+      <w:proofErr w:type="spellStart"/>
+      <w:r>
+        <w:rPr>
+          <w:rFonts w:ascii="Consolas" w:hAnsi="Consolas"/>
+          <w:sz w:val="19"/>
+          <w:szCs w:val="19"/>
+        </w:rPr>
+        <w:t>vertexArray</w:t>
+      </w:r>
+      <w:proofErr w:type="spellEnd"/>
+      <w:r>
+        <w:rPr>
+          <w:rFonts w:ascii="Consolas" w:hAnsi="Consolas"/>
+          <w:sz w:val="19"/>
+          <w:szCs w:val="19"/>
+        </w:rPr>
+        <w:t>, 0);</w:t>
+      </w:r>
+      <w:r>
+        <w:rPr>
+          <w:rFonts w:ascii="Consolas" w:hAnsi="Consolas"/>
+          <w:sz w:val="19"/>
+          <w:szCs w:val="19"/>
+        </w:rPr>
+        <w:br/>
+      </w:r>
+      <w:proofErr w:type="spellStart"/>
+      <w:r>
+        <w:rPr>
+          <w:rFonts w:ascii="Consolas" w:hAnsi="Consolas"/>
+          <w:sz w:val="19"/>
+          <w:szCs w:val="19"/>
+        </w:rPr>
+        <w:t>GL.VertexArrayAttribFormat</w:t>
+      </w:r>
+      <w:proofErr w:type="spellEnd"/>
+      <w:r>
+        <w:rPr>
+          <w:rFonts w:ascii="Consolas" w:hAnsi="Consolas"/>
+          <w:sz w:val="19"/>
+          <w:szCs w:val="19"/>
+        </w:rPr>
+        <w:t>(</w:t>
+      </w:r>
+      <w:r>
+        <w:rPr>
+          <w:rFonts w:ascii="Consolas" w:hAnsi="Consolas"/>
+          <w:sz w:val="19"/>
+          <w:szCs w:val="19"/>
+        </w:rPr>
+        <w:br/>
+      </w:r>
+      <w:r>
+        <w:rPr>
+          <w:rFonts w:ascii="Consolas" w:hAnsi="Consolas"/>
+          <w:sz w:val="19"/>
+          <w:szCs w:val="19"/>
+        </w:rPr>
+        <w:tab/>
+      </w:r>
+      <w:proofErr w:type="spellStart"/>
+      <w:r>
+        <w:rPr>
+          <w:rFonts w:ascii="Consolas" w:hAnsi="Consolas"/>
+          <w:sz w:val="19"/>
+          <w:szCs w:val="19"/>
+        </w:rPr>
+        <w:t>vertexArray</w:t>
+      </w:r>
+      <w:proofErr w:type="spellEnd"/>
+      <w:r>
+        <w:rPr>
+          <w:rFonts w:ascii="Consolas" w:hAnsi="Consolas"/>
+          <w:sz w:val="19"/>
+          <w:szCs w:val="19"/>
+        </w:rPr>
+        <w:t>,</w:t>
+      </w:r>
+      <w:r>
+        <w:rPr>
+          <w:rFonts w:ascii="Consolas" w:hAnsi="Consolas"/>
+          <w:sz w:val="19"/>
+          <w:szCs w:val="19"/>
+        </w:rPr>
+        <w:br/>
+      </w:r>
+      <w:r>
+        <w:rPr>
+          <w:rFonts w:ascii="Consolas" w:hAnsi="Consolas"/>
+          <w:sz w:val="19"/>
+          <w:szCs w:val="19"/>
+        </w:rPr>
+        <w:tab/>
+        <w:t>0,</w:t>
+      </w:r>
+      <w:r>
+        <w:rPr>
+          <w:rFonts w:ascii="Consolas" w:hAnsi="Consolas"/>
+          <w:sz w:val="19"/>
+          <w:szCs w:val="19"/>
+        </w:rPr>
+        <w:tab/>
+      </w:r>
+      <w:r>
+        <w:rPr>
+          <w:rFonts w:ascii="Consolas" w:hAnsi="Consolas"/>
+          <w:sz w:val="19"/>
+          <w:szCs w:val="19"/>
+        </w:rPr>
+        <w:tab/>
+      </w:r>
+      <w:r>
+        <w:rPr>
+          <w:rFonts w:ascii="Consolas" w:hAnsi="Consolas"/>
+          <w:sz w:val="19"/>
+          <w:szCs w:val="19"/>
+        </w:rPr>
+        <w:tab/>
+      </w:r>
+      <w:r>
+        <w:rPr>
+          <w:rFonts w:ascii="Consolas" w:hAnsi="Consolas"/>
+          <w:sz w:val="19"/>
+          <w:szCs w:val="19"/>
+        </w:rPr>
+        <w:tab/>
+      </w:r>
+      <w:r>
+        <w:rPr>
+          <w:rFonts w:ascii="Consolas" w:hAnsi="Consolas"/>
+          <w:sz w:val="19"/>
+          <w:szCs w:val="19"/>
+        </w:rPr>
+        <w:tab/>
+        <w:t>//shader attribute index / location</w:t>
+      </w:r>
+      <w:r>
+        <w:rPr>
+          <w:rFonts w:ascii="Consolas" w:hAnsi="Consolas"/>
+          <w:sz w:val="19"/>
+          <w:szCs w:val="19"/>
+        </w:rPr>
+        <w:br/>
+      </w:r>
+      <w:r>
+        <w:rPr>
+          <w:rFonts w:ascii="Consolas" w:hAnsi="Consolas"/>
+          <w:sz w:val="19"/>
+          <w:szCs w:val="19"/>
+        </w:rPr>
+        <w:tab/>
+        <w:t>4,</w:t>
+      </w:r>
+      <w:r>
+        <w:rPr>
+          <w:rFonts w:ascii="Consolas" w:hAnsi="Consolas"/>
+          <w:sz w:val="19"/>
+          <w:szCs w:val="19"/>
+        </w:rPr>
+        <w:tab/>
+      </w:r>
+      <w:r>
+        <w:rPr>
+          <w:rFonts w:ascii="Consolas" w:hAnsi="Consolas"/>
+          <w:sz w:val="19"/>
+          <w:szCs w:val="19"/>
+        </w:rPr>
+        <w:tab/>
+      </w:r>
+      <w:r>
+        <w:rPr>
+          <w:rFonts w:ascii="Consolas" w:hAnsi="Consolas"/>
+          <w:sz w:val="19"/>
+          <w:szCs w:val="19"/>
+        </w:rPr>
+        <w:tab/>
+      </w:r>
+      <w:r>
+        <w:rPr>
+          <w:rFonts w:ascii="Consolas" w:hAnsi="Consolas"/>
+          <w:sz w:val="19"/>
+          <w:szCs w:val="19"/>
+        </w:rPr>
+        <w:tab/>
+      </w:r>
+      <w:r>
+        <w:rPr>
+          <w:rFonts w:ascii="Consolas" w:hAnsi="Consolas"/>
+          <w:sz w:val="19"/>
+          <w:szCs w:val="19"/>
+        </w:rPr>
+        <w:tab/>
+        <w:t>//size of attribute, depends</w:t>
+      </w:r>
+      <w:r>
+        <w:rPr>
+          <w:rFonts w:ascii="Consolas" w:hAnsi="Consolas"/>
+          <w:sz w:val="19"/>
+          <w:szCs w:val="19"/>
+        </w:rPr>
+        <w:br/>
+      </w:r>
+      <w:r>
+        <w:rPr>
+          <w:rFonts w:ascii="Consolas" w:hAnsi="Consolas"/>
+          <w:sz w:val="19"/>
+          <w:szCs w:val="19"/>
+        </w:rPr>
+        <w:tab/>
+      </w:r>
+      <w:proofErr w:type="spellStart"/>
+      <w:r>
+        <w:rPr>
+          <w:rFonts w:ascii="Consolas" w:hAnsi="Consolas"/>
+          <w:sz w:val="19"/>
+          <w:szCs w:val="19"/>
+        </w:rPr>
+        <w:t>VertexAttribType.Float</w:t>
+      </w:r>
+      <w:proofErr w:type="spellEnd"/>
+      <w:r>
+        <w:rPr>
+          <w:rFonts w:ascii="Consolas" w:hAnsi="Consolas"/>
+          <w:sz w:val="19"/>
+          <w:szCs w:val="19"/>
+        </w:rPr>
+        <w:tab/>
+      </w:r>
+      <w:r>
+        <w:rPr>
+          <w:rFonts w:ascii="Consolas" w:hAnsi="Consolas"/>
+          <w:sz w:val="19"/>
+          <w:szCs w:val="19"/>
+        </w:rPr>
+        <w:tab/>
+        <w:t>//type</w:t>
+      </w:r>
+      <w:r>
+        <w:rPr>
+          <w:rFonts w:ascii="Consolas" w:hAnsi="Consolas"/>
+          <w:sz w:val="19"/>
+          <w:szCs w:val="19"/>
+        </w:rPr>
+        <w:br/>
+      </w:r>
+      <w:r>
+        <w:rPr>
+          <w:rFonts w:ascii="Consolas" w:hAnsi="Consolas"/>
+          <w:sz w:val="19"/>
+          <w:szCs w:val="19"/>
+        </w:rPr>
+        <w:tab/>
+        <w:t>false,</w:t>
+      </w:r>
+      <w:r>
+        <w:rPr>
+          <w:rFonts w:ascii="Consolas" w:hAnsi="Consolas"/>
+          <w:sz w:val="19"/>
+          <w:szCs w:val="19"/>
+        </w:rPr>
+        <w:tab/>
+      </w:r>
+      <w:r>
+        <w:rPr>
+          <w:rFonts w:ascii="Consolas" w:hAnsi="Consolas"/>
+          <w:sz w:val="19"/>
+          <w:szCs w:val="19"/>
+        </w:rPr>
+        <w:tab/>
+      </w:r>
+      <w:r>
+        <w:rPr>
+          <w:rFonts w:ascii="Consolas" w:hAnsi="Consolas"/>
+          <w:sz w:val="19"/>
+          <w:szCs w:val="19"/>
+        </w:rPr>
+        <w:tab/>
+      </w:r>
+      <w:r>
+        <w:rPr>
+          <w:rFonts w:ascii="Consolas" w:hAnsi="Consolas"/>
+          <w:sz w:val="19"/>
+          <w:szCs w:val="19"/>
+        </w:rPr>
+        <w:tab/>
+        <w:t>//normalization? Float ignores it</w:t>
+      </w:r>
+      <w:r>
+        <w:rPr>
+          <w:rFonts w:ascii="Consolas" w:hAnsi="Consolas"/>
+          <w:sz w:val="19"/>
+          <w:szCs w:val="19"/>
+        </w:rPr>
+        <w:br/>
+      </w:r>
+      <w:r>
+        <w:rPr>
+          <w:rFonts w:ascii="Consolas" w:hAnsi="Consolas"/>
+          <w:sz w:val="19"/>
+          <w:szCs w:val="19"/>
+        </w:rPr>
+        <w:tab/>
+        <w:t>0);</w:t>
+      </w:r>
+      <w:r>
+        <w:rPr>
+          <w:rFonts w:ascii="Consolas" w:hAnsi="Consolas"/>
+          <w:sz w:val="19"/>
+          <w:szCs w:val="19"/>
+        </w:rPr>
+        <w:tab/>
+      </w:r>
+      <w:r>
+        <w:rPr>
+          <w:rFonts w:ascii="Consolas" w:hAnsi="Consolas"/>
+          <w:sz w:val="19"/>
+          <w:szCs w:val="19"/>
+        </w:rPr>
+        <w:tab/>
+      </w:r>
+      <w:r>
+        <w:rPr>
+          <w:rFonts w:ascii="Consolas" w:hAnsi="Consolas"/>
+          <w:sz w:val="19"/>
+          <w:szCs w:val="19"/>
+        </w:rPr>
+        <w:tab/>
+      </w:r>
+      <w:r>
+        <w:rPr>
+          <w:rFonts w:ascii="Consolas" w:hAnsi="Consolas"/>
+          <w:sz w:val="19"/>
+          <w:szCs w:val="19"/>
+        </w:rPr>
+        <w:tab/>
+      </w:r>
+      <w:r>
+        <w:rPr>
+          <w:rFonts w:ascii="Consolas" w:hAnsi="Consolas"/>
+          <w:sz w:val="19"/>
+          <w:szCs w:val="19"/>
+        </w:rPr>
+        <w:tab/>
+        <w:t xml:space="preserve">//position </w:t>
+      </w:r>
+      <w:proofErr w:type="spellStart"/>
+      <w:r>
+        <w:rPr>
+          <w:rFonts w:ascii="Consolas" w:hAnsi="Consolas"/>
+          <w:sz w:val="19"/>
+          <w:szCs w:val="19"/>
+        </w:rPr>
+        <w:t>offest</w:t>
+      </w:r>
+      <w:proofErr w:type="spellEnd"/>
+    </w:p>
+    <w:p>
+      <w:pPr>
+        <w:rPr>
+          <w:rFonts w:ascii="Consolas" w:hAnsi="Consolas"/>
+        </w:rPr>
+      </w:pPr>
+      <w:r>
+        <w:rPr>
+          <w:rFonts w:ascii="Consolas" w:hAnsi="Consolas"/>
+        </w:rPr>
+        <w:t>If there are more attributes that are in need of binding, repeat the process.</w:t>
+      </w:r>
+    </w:p>
+    <w:p>
+      <w:pPr>
+        <w:rPr>
+          <w:rFonts w:ascii="Consolas" w:hAnsi="Consolas"/>
+        </w:rPr>
+      </w:pPr>
+      <w:r>
+        <w:rPr>
+          <w:rFonts w:ascii="Consolas" w:hAnsi="Consolas"/>
+        </w:rPr>
+        <w:t xml:space="preserve">After binding of the </w:t>
+      </w:r>
+      <w:proofErr w:type="spellStart"/>
+      <w:r>
+        <w:rPr>
+          <w:rFonts w:ascii="Consolas" w:hAnsi="Consolas"/>
+        </w:rPr>
+        <w:t>attribtues</w:t>
+      </w:r>
+      <w:proofErr w:type="spellEnd"/>
+      <w:r>
+        <w:rPr>
+          <w:rFonts w:ascii="Consolas" w:hAnsi="Consolas"/>
+        </w:rPr>
+        <w:t xml:space="preserve">, you bind the buffer to the vertex array, in which will modify the binding of currently bound vertex array object. Use </w:t>
+      </w:r>
+      <w:proofErr w:type="spellStart"/>
+      <w:proofErr w:type="gramStart"/>
+      <w:r>
+        <w:rPr>
+          <w:rFonts w:ascii="Consolas" w:hAnsi="Consolas"/>
+          <w:b/>
+        </w:rPr>
+        <w:t>GL.VertexArrayVertexBuffer</w:t>
+      </w:r>
+      <w:proofErr w:type="spellEnd"/>
+      <w:proofErr w:type="gramEnd"/>
+      <w:r>
+        <w:rPr>
+          <w:rFonts w:ascii="Consolas" w:hAnsi="Consolas"/>
+          <w:b/>
+        </w:rPr>
+        <w:t>()</w:t>
+      </w:r>
+      <w:r>
+        <w:rPr>
+          <w:rFonts w:ascii="Consolas" w:hAnsi="Consolas"/>
+        </w:rPr>
+        <w:t>.</w:t>
       </w:r>
     </w:p>
     <w:p>
@@ -3888,6 +5151,1730 @@
           <w:sz w:val="28"/>
           <w:szCs w:val="28"/>
         </w:rPr>
+        <w:lastRenderedPageBreak/>
+        <w:t xml:space="preserve">CREATE </w:t>
+      </w:r>
+      <w:r>
+        <w:rPr>
+          <w:rFonts w:ascii="Consolas" w:hAnsi="Consolas"/>
+          <w:b/>
+          <w:color w:val="FF0000"/>
+          <w:sz w:val="28"/>
+          <w:szCs w:val="28"/>
+        </w:rPr>
+        <w:t xml:space="preserve">&amp; DISPLAY </w:t>
+      </w:r>
+      <w:r>
+        <w:rPr>
+          <w:rFonts w:ascii="Consolas" w:hAnsi="Consolas"/>
+          <w:b/>
+          <w:color w:val="FF0000"/>
+          <w:sz w:val="28"/>
+          <w:szCs w:val="28"/>
+        </w:rPr>
+        <w:t>TEXTURE</w:t>
+      </w:r>
+      <w:r>
+        <w:rPr>
+          <w:rFonts w:ascii="Consolas" w:hAnsi="Consolas"/>
+          <w:b/>
+          <w:color w:val="FF0000"/>
+          <w:sz w:val="28"/>
+          <w:szCs w:val="28"/>
+        </w:rPr>
+        <w:t xml:space="preserve"> </w:t>
+      </w:r>
+    </w:p>
+    <w:p>
+      <w:pPr>
+        <w:ind w:left="720"/>
+        <w:rPr>
+          <w:rFonts w:ascii="Consolas" w:hAnsi="Consolas"/>
+          <w:sz w:val="19"/>
+          <w:szCs w:val="19"/>
+        </w:rPr>
+      </w:pPr>
+      <w:proofErr w:type="spellStart"/>
+      <w:proofErr w:type="gramStart"/>
+      <w:r>
+        <w:rPr>
+          <w:rFonts w:ascii="Consolas" w:hAnsi="Consolas"/>
+          <w:sz w:val="19"/>
+          <w:szCs w:val="19"/>
+        </w:rPr>
+        <w:t>GL.Enable</w:t>
+      </w:r>
+      <w:proofErr w:type="spellEnd"/>
+      <w:proofErr w:type="gramEnd"/>
+      <w:r>
+        <w:rPr>
+          <w:rFonts w:ascii="Consolas" w:hAnsi="Consolas"/>
+          <w:sz w:val="19"/>
+          <w:szCs w:val="19"/>
+        </w:rPr>
+        <w:t>(</w:t>
+      </w:r>
+      <w:proofErr w:type="spellStart"/>
+      <w:r>
+        <w:rPr>
+          <w:rFonts w:ascii="Consolas" w:hAnsi="Consolas"/>
+          <w:sz w:val="19"/>
+          <w:szCs w:val="19"/>
+        </w:rPr>
+        <w:t>EnableCap.Blend</w:t>
+      </w:r>
+      <w:proofErr w:type="spellEnd"/>
+      <w:r>
+        <w:rPr>
+          <w:rFonts w:ascii="Consolas" w:hAnsi="Consolas"/>
+          <w:sz w:val="19"/>
+          <w:szCs w:val="19"/>
+        </w:rPr>
+        <w:t>);</w:t>
+      </w:r>
+      <w:r>
+        <w:rPr>
+          <w:rFonts w:ascii="Consolas" w:hAnsi="Consolas"/>
+          <w:sz w:val="19"/>
+          <w:szCs w:val="19"/>
+        </w:rPr>
+        <w:tab/>
+      </w:r>
+      <w:r>
+        <w:rPr>
+          <w:rFonts w:ascii="Consolas" w:hAnsi="Consolas"/>
+          <w:sz w:val="19"/>
+          <w:szCs w:val="19"/>
+        </w:rPr>
+        <w:tab/>
+      </w:r>
+      <w:r>
+        <w:rPr>
+          <w:rFonts w:ascii="Consolas" w:hAnsi="Consolas"/>
+          <w:sz w:val="19"/>
+          <w:szCs w:val="19"/>
+        </w:rPr>
+        <w:tab/>
+        <w:t xml:space="preserve">//to render semi/transparent textures </w:t>
+      </w:r>
+      <w:r>
+        <w:rPr>
+          <w:rFonts w:ascii="Consolas" w:hAnsi="Consolas"/>
+          <w:sz w:val="19"/>
+          <w:szCs w:val="19"/>
+        </w:rPr>
+        <w:br/>
+      </w:r>
+      <w:proofErr w:type="spellStart"/>
+      <w:r>
+        <w:rPr>
+          <w:rFonts w:ascii="Consolas" w:hAnsi="Consolas"/>
+          <w:sz w:val="19"/>
+          <w:szCs w:val="19"/>
+        </w:rPr>
+        <w:t>Gl.BlendFunc</w:t>
+      </w:r>
+      <w:proofErr w:type="spellEnd"/>
+      <w:r>
+        <w:rPr>
+          <w:rFonts w:ascii="Consolas" w:hAnsi="Consolas"/>
+          <w:sz w:val="19"/>
+          <w:szCs w:val="19"/>
+        </w:rPr>
+        <w:t>(</w:t>
+      </w:r>
+      <w:proofErr w:type="spellStart"/>
+      <w:r>
+        <w:rPr>
+          <w:rFonts w:ascii="Consolas" w:hAnsi="Consolas"/>
+          <w:sz w:val="19"/>
+          <w:szCs w:val="19"/>
+        </w:rPr>
+        <w:t>BlendingFactor.SrcAlpha</w:t>
+      </w:r>
+      <w:proofErr w:type="spellEnd"/>
+      <w:r>
+        <w:rPr>
+          <w:rFonts w:ascii="Consolas" w:hAnsi="Consolas"/>
+          <w:sz w:val="19"/>
+          <w:szCs w:val="19"/>
+        </w:rPr>
+        <w:t xml:space="preserve">, </w:t>
+      </w:r>
+      <w:proofErr w:type="spellStart"/>
+      <w:r>
+        <w:rPr>
+          <w:rFonts w:ascii="Consolas" w:hAnsi="Consolas"/>
+          <w:sz w:val="19"/>
+          <w:szCs w:val="19"/>
+        </w:rPr>
+        <w:t>BlendingFactor.OneMinusSrcAlpha</w:t>
+      </w:r>
+      <w:proofErr w:type="spellEnd"/>
+      <w:r>
+        <w:rPr>
+          <w:rFonts w:ascii="Consolas" w:hAnsi="Consolas"/>
+          <w:sz w:val="19"/>
+          <w:szCs w:val="19"/>
+        </w:rPr>
+        <w:t>);</w:t>
+      </w:r>
+    </w:p>
+    <w:p>
+      <w:pPr>
+        <w:rPr>
+          <w:rFonts w:ascii="Consolas" w:hAnsi="Consolas"/>
+          <w:sz w:val="19"/>
+          <w:szCs w:val="19"/>
+        </w:rPr>
+      </w:pPr>
+      <w:r>
+        <w:rPr>
+          <w:rFonts w:ascii="Consolas" w:hAnsi="Consolas"/>
+        </w:rPr>
+        <w:t>Load texture from disk</w:t>
+      </w:r>
+      <w:r>
+        <w:rPr>
+          <w:rFonts w:ascii="Consolas" w:hAnsi="Consolas"/>
+        </w:rPr>
+        <w:t xml:space="preserve"> using </w:t>
+      </w:r>
+      <w:proofErr w:type="spellStart"/>
+      <w:r>
+        <w:rPr>
+          <w:rFonts w:ascii="Consolas" w:hAnsi="Consolas"/>
+          <w:b/>
+        </w:rPr>
+        <w:t>System.Drawing</w:t>
+      </w:r>
+      <w:proofErr w:type="spellEnd"/>
+      <w:r>
+        <w:rPr>
+          <w:rFonts w:ascii="Consolas" w:hAnsi="Consolas"/>
+        </w:rPr>
+        <w:t xml:space="preserve"> namespace, and using </w:t>
+      </w:r>
+      <w:proofErr w:type="spellStart"/>
+      <w:r>
+        <w:rPr>
+          <w:rFonts w:ascii="Consolas" w:hAnsi="Consolas"/>
+          <w:b/>
+        </w:rPr>
+        <w:t>Image.FromFile</w:t>
+      </w:r>
+      <w:proofErr w:type="spellEnd"/>
+      <w:r>
+        <w:rPr>
+          <w:rFonts w:ascii="Consolas" w:hAnsi="Consolas"/>
+          <w:b/>
+        </w:rPr>
+        <w:t>()</w:t>
+      </w:r>
+      <w:r>
+        <w:rPr>
+          <w:rFonts w:ascii="Consolas" w:hAnsi="Consolas"/>
+        </w:rPr>
+        <w:t xml:space="preserve"> to load </w:t>
+      </w:r>
+      <w:r>
+        <w:rPr>
+          <w:rFonts w:ascii="Consolas" w:hAnsi="Consolas"/>
+        </w:rPr>
+        <w:t>it</w:t>
+      </w:r>
+      <w:r>
+        <w:rPr>
+          <w:rFonts w:ascii="Consolas" w:hAnsi="Consolas"/>
+        </w:rPr>
+        <w:t>. Since GL takes the image as in RGBA value, just need to return an array has the size of all pixel * 4 to store each value</w:t>
+      </w:r>
+    </w:p>
+    <w:p>
+      <w:pPr>
+        <w:autoSpaceDE w:val="0"/>
+        <w:autoSpaceDN w:val="0"/>
+        <w:adjustRightInd w:val="0"/>
+        <w:spacing w:after="0" w:line="240" w:lineRule="auto"/>
+        <w:rPr>
+          <w:rFonts w:ascii="Consolas" w:hAnsi="Consolas" w:cs="Consolas"/>
+          <w:sz w:val="19"/>
+          <w:szCs w:val="19"/>
+        </w:rPr>
+      </w:pPr>
+      <w:r>
+        <w:rPr>
+          <w:rFonts w:ascii="Consolas" w:hAnsi="Consolas"/>
+        </w:rPr>
+        <w:tab/>
+      </w:r>
+      <w:r>
+        <w:rPr>
+          <w:rFonts w:ascii="Consolas" w:hAnsi="Consolas" w:cs="Consolas"/>
+          <w:sz w:val="19"/>
+          <w:szCs w:val="19"/>
+        </w:rPr>
+        <w:t>using (var bmp = (Bitmap)</w:t>
+      </w:r>
+      <w:proofErr w:type="spellStart"/>
+      <w:r>
+        <w:rPr>
+          <w:rFonts w:ascii="Consolas" w:hAnsi="Consolas" w:cs="Consolas"/>
+          <w:sz w:val="19"/>
+          <w:szCs w:val="19"/>
+        </w:rPr>
+        <w:t>Image.FromFile</w:t>
+      </w:r>
+      <w:proofErr w:type="spellEnd"/>
+      <w:r>
+        <w:rPr>
+          <w:rFonts w:ascii="Consolas" w:hAnsi="Consolas" w:cs="Consolas"/>
+          <w:sz w:val="19"/>
+          <w:szCs w:val="19"/>
+        </w:rPr>
+        <w:t>(</w:t>
+      </w:r>
+      <w:proofErr w:type="spellStart"/>
+      <w:r>
+        <w:rPr>
+          <w:rFonts w:ascii="Consolas" w:hAnsi="Consolas" w:cs="Consolas"/>
+          <w:sz w:val="19"/>
+          <w:szCs w:val="19"/>
+        </w:rPr>
+        <w:t>fileName</w:t>
+      </w:r>
+      <w:proofErr w:type="spellEnd"/>
+      <w:proofErr w:type="gramStart"/>
+      <w:r>
+        <w:rPr>
+          <w:rFonts w:ascii="Consolas" w:hAnsi="Consolas" w:cs="Consolas"/>
+          <w:sz w:val="19"/>
+          <w:szCs w:val="19"/>
+        </w:rPr>
+        <w:t>)){</w:t>
+      </w:r>
+      <w:proofErr w:type="gramEnd"/>
+    </w:p>
+    <w:p>
+      <w:pPr>
+        <w:autoSpaceDE w:val="0"/>
+        <w:autoSpaceDN w:val="0"/>
+        <w:adjustRightInd w:val="0"/>
+        <w:spacing w:after="0" w:line="240" w:lineRule="auto"/>
+        <w:rPr>
+          <w:rFonts w:ascii="Consolas" w:hAnsi="Consolas" w:cs="Consolas"/>
+          <w:sz w:val="19"/>
+          <w:szCs w:val="19"/>
+        </w:rPr>
+      </w:pPr>
+      <w:r>
+        <w:rPr>
+          <w:rFonts w:ascii="Consolas" w:hAnsi="Consolas" w:cs="Consolas"/>
+          <w:sz w:val="19"/>
+          <w:szCs w:val="19"/>
+        </w:rPr>
+        <w:t xml:space="preserve">                width = </w:t>
+      </w:r>
+      <w:proofErr w:type="spellStart"/>
+      <w:proofErr w:type="gramStart"/>
+      <w:r>
+        <w:rPr>
+          <w:rFonts w:ascii="Consolas" w:hAnsi="Consolas" w:cs="Consolas"/>
+          <w:sz w:val="19"/>
+          <w:szCs w:val="19"/>
+        </w:rPr>
+        <w:t>bmp.Width</w:t>
+      </w:r>
+      <w:proofErr w:type="spellEnd"/>
+      <w:proofErr w:type="gramEnd"/>
+      <w:r>
+        <w:rPr>
+          <w:rFonts w:ascii="Consolas" w:hAnsi="Consolas" w:cs="Consolas"/>
+          <w:sz w:val="19"/>
+          <w:szCs w:val="19"/>
+        </w:rPr>
+        <w:t>;</w:t>
+      </w:r>
+    </w:p>
+    <w:p>
+      <w:pPr>
+        <w:autoSpaceDE w:val="0"/>
+        <w:autoSpaceDN w:val="0"/>
+        <w:adjustRightInd w:val="0"/>
+        <w:spacing w:after="0" w:line="240" w:lineRule="auto"/>
+        <w:rPr>
+          <w:rFonts w:ascii="Consolas" w:hAnsi="Consolas" w:cs="Consolas"/>
+          <w:sz w:val="19"/>
+          <w:szCs w:val="19"/>
+        </w:rPr>
+      </w:pPr>
+      <w:r>
+        <w:rPr>
+          <w:rFonts w:ascii="Consolas" w:hAnsi="Consolas" w:cs="Consolas"/>
+          <w:sz w:val="19"/>
+          <w:szCs w:val="19"/>
+        </w:rPr>
+        <w:t xml:space="preserve">                height = </w:t>
+      </w:r>
+      <w:proofErr w:type="spellStart"/>
+      <w:proofErr w:type="gramStart"/>
+      <w:r>
+        <w:rPr>
+          <w:rFonts w:ascii="Consolas" w:hAnsi="Consolas" w:cs="Consolas"/>
+          <w:sz w:val="19"/>
+          <w:szCs w:val="19"/>
+        </w:rPr>
+        <w:t>bmp.Height</w:t>
+      </w:r>
+      <w:proofErr w:type="spellEnd"/>
+      <w:proofErr w:type="gramEnd"/>
+      <w:r>
+        <w:rPr>
+          <w:rFonts w:ascii="Consolas" w:hAnsi="Consolas" w:cs="Consolas"/>
+          <w:sz w:val="19"/>
+          <w:szCs w:val="19"/>
+        </w:rPr>
+        <w:t>;</w:t>
+      </w:r>
+    </w:p>
+    <w:p>
+      <w:pPr>
+        <w:autoSpaceDE w:val="0"/>
+        <w:autoSpaceDN w:val="0"/>
+        <w:adjustRightInd w:val="0"/>
+        <w:spacing w:after="0" w:line="240" w:lineRule="auto"/>
+        <w:rPr>
+          <w:rFonts w:ascii="Consolas" w:hAnsi="Consolas" w:cs="Consolas"/>
+          <w:sz w:val="19"/>
+          <w:szCs w:val="19"/>
+        </w:rPr>
+      </w:pPr>
+      <w:r>
+        <w:rPr>
+          <w:rFonts w:ascii="Consolas" w:hAnsi="Consolas" w:cs="Consolas"/>
+          <w:sz w:val="19"/>
+          <w:szCs w:val="19"/>
+        </w:rPr>
+        <w:t xml:space="preserve">                r = new </w:t>
+      </w:r>
+      <w:proofErr w:type="gramStart"/>
+      <w:r>
+        <w:rPr>
+          <w:rFonts w:ascii="Consolas" w:hAnsi="Consolas" w:cs="Consolas"/>
+          <w:sz w:val="19"/>
+          <w:szCs w:val="19"/>
+        </w:rPr>
+        <w:t>float[</w:t>
+      </w:r>
+      <w:proofErr w:type="gramEnd"/>
+      <w:r>
+        <w:rPr>
+          <w:rFonts w:ascii="Consolas" w:hAnsi="Consolas" w:cs="Consolas"/>
+          <w:sz w:val="19"/>
+          <w:szCs w:val="19"/>
+        </w:rPr>
+        <w:t>width * height * 4];</w:t>
+      </w:r>
+    </w:p>
+    <w:p>
+      <w:pPr>
+        <w:autoSpaceDE w:val="0"/>
+        <w:autoSpaceDN w:val="0"/>
+        <w:adjustRightInd w:val="0"/>
+        <w:spacing w:after="0" w:line="240" w:lineRule="auto"/>
+        <w:rPr>
+          <w:rFonts w:ascii="Consolas" w:hAnsi="Consolas" w:cs="Consolas"/>
+          <w:sz w:val="19"/>
+          <w:szCs w:val="19"/>
+        </w:rPr>
+      </w:pPr>
+      <w:r>
+        <w:rPr>
+          <w:rFonts w:ascii="Consolas" w:hAnsi="Consolas" w:cs="Consolas"/>
+          <w:sz w:val="19"/>
+          <w:szCs w:val="19"/>
+        </w:rPr>
+        <w:t xml:space="preserve">                int index = 0;</w:t>
+      </w:r>
+    </w:p>
+    <w:p>
+      <w:pPr>
+        <w:autoSpaceDE w:val="0"/>
+        <w:autoSpaceDN w:val="0"/>
+        <w:adjustRightInd w:val="0"/>
+        <w:spacing w:after="0" w:line="240" w:lineRule="auto"/>
+        <w:rPr>
+          <w:rFonts w:ascii="Consolas" w:hAnsi="Consolas" w:cs="Consolas"/>
+          <w:sz w:val="19"/>
+          <w:szCs w:val="19"/>
+        </w:rPr>
+      </w:pPr>
+      <w:r>
+        <w:rPr>
+          <w:rFonts w:ascii="Consolas" w:hAnsi="Consolas" w:cs="Consolas"/>
+          <w:sz w:val="19"/>
+          <w:szCs w:val="19"/>
+        </w:rPr>
+        <w:t xml:space="preserve">                </w:t>
+      </w:r>
+      <w:proofErr w:type="gramStart"/>
+      <w:r>
+        <w:rPr>
+          <w:rFonts w:ascii="Consolas" w:hAnsi="Consolas" w:cs="Consolas"/>
+          <w:sz w:val="19"/>
+          <w:szCs w:val="19"/>
+        </w:rPr>
+        <w:t>for(</w:t>
+      </w:r>
+      <w:proofErr w:type="gramEnd"/>
+      <w:r>
+        <w:rPr>
+          <w:rFonts w:ascii="Consolas" w:hAnsi="Consolas" w:cs="Consolas"/>
+          <w:sz w:val="19"/>
+          <w:szCs w:val="19"/>
+        </w:rPr>
+        <w:t>int y = 0; y &lt; height; y++){</w:t>
+      </w:r>
+    </w:p>
+    <w:p>
+      <w:pPr>
+        <w:autoSpaceDE w:val="0"/>
+        <w:autoSpaceDN w:val="0"/>
+        <w:adjustRightInd w:val="0"/>
+        <w:spacing w:after="0" w:line="240" w:lineRule="auto"/>
+        <w:rPr>
+          <w:rFonts w:ascii="Consolas" w:hAnsi="Consolas" w:cs="Consolas"/>
+          <w:sz w:val="19"/>
+          <w:szCs w:val="19"/>
+        </w:rPr>
+      </w:pPr>
+      <w:r>
+        <w:rPr>
+          <w:rFonts w:ascii="Consolas" w:hAnsi="Consolas" w:cs="Consolas"/>
+          <w:sz w:val="19"/>
+          <w:szCs w:val="19"/>
+        </w:rPr>
+        <w:t xml:space="preserve">                    </w:t>
+      </w:r>
+      <w:proofErr w:type="gramStart"/>
+      <w:r>
+        <w:rPr>
+          <w:rFonts w:ascii="Consolas" w:hAnsi="Consolas" w:cs="Consolas"/>
+          <w:sz w:val="19"/>
+          <w:szCs w:val="19"/>
+        </w:rPr>
+        <w:t>for(</w:t>
+      </w:r>
+      <w:proofErr w:type="gramEnd"/>
+      <w:r>
+        <w:rPr>
+          <w:rFonts w:ascii="Consolas" w:hAnsi="Consolas" w:cs="Consolas"/>
+          <w:sz w:val="19"/>
+          <w:szCs w:val="19"/>
+        </w:rPr>
+        <w:t>int x = 0; x &lt; width; x++){</w:t>
+      </w:r>
+    </w:p>
+    <w:p>
+      <w:pPr>
+        <w:autoSpaceDE w:val="0"/>
+        <w:autoSpaceDN w:val="0"/>
+        <w:adjustRightInd w:val="0"/>
+        <w:spacing w:after="0" w:line="240" w:lineRule="auto"/>
+        <w:rPr>
+          <w:rFonts w:ascii="Consolas" w:hAnsi="Consolas" w:cs="Consolas"/>
+          <w:sz w:val="19"/>
+          <w:szCs w:val="19"/>
+        </w:rPr>
+      </w:pPr>
+      <w:r>
+        <w:rPr>
+          <w:rFonts w:ascii="Consolas" w:hAnsi="Consolas" w:cs="Consolas"/>
+          <w:sz w:val="19"/>
+          <w:szCs w:val="19"/>
+        </w:rPr>
+        <w:t xml:space="preserve">                        var pixel = </w:t>
+      </w:r>
+      <w:proofErr w:type="spellStart"/>
+      <w:proofErr w:type="gramStart"/>
+      <w:r>
+        <w:rPr>
+          <w:rFonts w:ascii="Consolas" w:hAnsi="Consolas" w:cs="Consolas"/>
+          <w:sz w:val="19"/>
+          <w:szCs w:val="19"/>
+        </w:rPr>
+        <w:t>bmp.GetPixel</w:t>
+      </w:r>
+      <w:proofErr w:type="spellEnd"/>
+      <w:proofErr w:type="gramEnd"/>
+      <w:r>
+        <w:rPr>
+          <w:rFonts w:ascii="Consolas" w:hAnsi="Consolas" w:cs="Consolas"/>
+          <w:sz w:val="19"/>
+          <w:szCs w:val="19"/>
+        </w:rPr>
+        <w:t>(x, y);</w:t>
+      </w:r>
+    </w:p>
+    <w:p>
+      <w:pPr>
+        <w:autoSpaceDE w:val="0"/>
+        <w:autoSpaceDN w:val="0"/>
+        <w:adjustRightInd w:val="0"/>
+        <w:spacing w:after="0" w:line="240" w:lineRule="auto"/>
+        <w:rPr>
+          <w:rFonts w:ascii="Consolas" w:hAnsi="Consolas" w:cs="Consolas"/>
+          <w:sz w:val="19"/>
+          <w:szCs w:val="19"/>
+        </w:rPr>
+      </w:pPr>
+      <w:r>
+        <w:rPr>
+          <w:rFonts w:ascii="Consolas" w:hAnsi="Consolas" w:cs="Consolas"/>
+          <w:sz w:val="19"/>
+          <w:szCs w:val="19"/>
+        </w:rPr>
+        <w:t xml:space="preserve">                        r[index++] = </w:t>
+      </w:r>
+      <w:proofErr w:type="spellStart"/>
+      <w:proofErr w:type="gramStart"/>
+      <w:r>
+        <w:rPr>
+          <w:rFonts w:ascii="Consolas" w:hAnsi="Consolas" w:cs="Consolas"/>
+          <w:sz w:val="19"/>
+          <w:szCs w:val="19"/>
+        </w:rPr>
+        <w:t>pixel.R</w:t>
+      </w:r>
+      <w:proofErr w:type="spellEnd"/>
+      <w:proofErr w:type="gramEnd"/>
+      <w:r>
+        <w:rPr>
+          <w:rFonts w:ascii="Consolas" w:hAnsi="Consolas" w:cs="Consolas"/>
+          <w:sz w:val="19"/>
+          <w:szCs w:val="19"/>
+        </w:rPr>
+        <w:t xml:space="preserve"> / 255f;</w:t>
+      </w:r>
+    </w:p>
+    <w:p>
+      <w:pPr>
+        <w:autoSpaceDE w:val="0"/>
+        <w:autoSpaceDN w:val="0"/>
+        <w:adjustRightInd w:val="0"/>
+        <w:spacing w:after="0" w:line="240" w:lineRule="auto"/>
+        <w:rPr>
+          <w:rFonts w:ascii="Consolas" w:hAnsi="Consolas" w:cs="Consolas"/>
+          <w:sz w:val="19"/>
+          <w:szCs w:val="19"/>
+        </w:rPr>
+      </w:pPr>
+      <w:r>
+        <w:rPr>
+          <w:rFonts w:ascii="Consolas" w:hAnsi="Consolas" w:cs="Consolas"/>
+          <w:sz w:val="19"/>
+          <w:szCs w:val="19"/>
+        </w:rPr>
+        <w:t xml:space="preserve">                        r[index++] = </w:t>
+      </w:r>
+      <w:proofErr w:type="spellStart"/>
+      <w:proofErr w:type="gramStart"/>
+      <w:r>
+        <w:rPr>
+          <w:rFonts w:ascii="Consolas" w:hAnsi="Consolas" w:cs="Consolas"/>
+          <w:sz w:val="19"/>
+          <w:szCs w:val="19"/>
+        </w:rPr>
+        <w:t>pixel.G</w:t>
+      </w:r>
+      <w:proofErr w:type="spellEnd"/>
+      <w:proofErr w:type="gramEnd"/>
+      <w:r>
+        <w:rPr>
+          <w:rFonts w:ascii="Consolas" w:hAnsi="Consolas" w:cs="Consolas"/>
+          <w:sz w:val="19"/>
+          <w:szCs w:val="19"/>
+        </w:rPr>
+        <w:t xml:space="preserve"> / 255f;</w:t>
+      </w:r>
+    </w:p>
+    <w:p>
+      <w:pPr>
+        <w:autoSpaceDE w:val="0"/>
+        <w:autoSpaceDN w:val="0"/>
+        <w:adjustRightInd w:val="0"/>
+        <w:spacing w:after="0" w:line="240" w:lineRule="auto"/>
+        <w:rPr>
+          <w:rFonts w:ascii="Consolas" w:hAnsi="Consolas" w:cs="Consolas"/>
+          <w:sz w:val="19"/>
+          <w:szCs w:val="19"/>
+        </w:rPr>
+      </w:pPr>
+      <w:r>
+        <w:rPr>
+          <w:rFonts w:ascii="Consolas" w:hAnsi="Consolas" w:cs="Consolas"/>
+          <w:sz w:val="19"/>
+          <w:szCs w:val="19"/>
+        </w:rPr>
+        <w:t xml:space="preserve">                        r[index++] = </w:t>
+      </w:r>
+      <w:proofErr w:type="spellStart"/>
+      <w:proofErr w:type="gramStart"/>
+      <w:r>
+        <w:rPr>
+          <w:rFonts w:ascii="Consolas" w:hAnsi="Consolas" w:cs="Consolas"/>
+          <w:sz w:val="19"/>
+          <w:szCs w:val="19"/>
+        </w:rPr>
+        <w:t>pixel.B</w:t>
+      </w:r>
+      <w:proofErr w:type="spellEnd"/>
+      <w:proofErr w:type="gramEnd"/>
+      <w:r>
+        <w:rPr>
+          <w:rFonts w:ascii="Consolas" w:hAnsi="Consolas" w:cs="Consolas"/>
+          <w:sz w:val="19"/>
+          <w:szCs w:val="19"/>
+        </w:rPr>
+        <w:t xml:space="preserve"> / 255f;</w:t>
+      </w:r>
+    </w:p>
+    <w:p>
+      <w:pPr>
+        <w:autoSpaceDE w:val="0"/>
+        <w:autoSpaceDN w:val="0"/>
+        <w:adjustRightInd w:val="0"/>
+        <w:spacing w:after="0" w:line="240" w:lineRule="auto"/>
+        <w:rPr>
+          <w:rFonts w:ascii="Consolas" w:hAnsi="Consolas" w:cs="Consolas"/>
+          <w:sz w:val="19"/>
+          <w:szCs w:val="19"/>
+        </w:rPr>
+      </w:pPr>
+      <w:r>
+        <w:rPr>
+          <w:rFonts w:ascii="Consolas" w:hAnsi="Consolas" w:cs="Consolas"/>
+          <w:sz w:val="19"/>
+          <w:szCs w:val="19"/>
+        </w:rPr>
+        <w:t xml:space="preserve">                        r[index++] = </w:t>
+      </w:r>
+      <w:proofErr w:type="spellStart"/>
+      <w:proofErr w:type="gramStart"/>
+      <w:r>
+        <w:rPr>
+          <w:rFonts w:ascii="Consolas" w:hAnsi="Consolas" w:cs="Consolas"/>
+          <w:sz w:val="19"/>
+          <w:szCs w:val="19"/>
+        </w:rPr>
+        <w:t>pixel.A</w:t>
+      </w:r>
+      <w:proofErr w:type="spellEnd"/>
+      <w:proofErr w:type="gramEnd"/>
+      <w:r>
+        <w:rPr>
+          <w:rFonts w:ascii="Consolas" w:hAnsi="Consolas" w:cs="Consolas"/>
+          <w:sz w:val="19"/>
+          <w:szCs w:val="19"/>
+        </w:rPr>
+        <w:t xml:space="preserve"> / 255f;</w:t>
+      </w:r>
+    </w:p>
+    <w:p>
+      <w:pPr>
+        <w:autoSpaceDE w:val="0"/>
+        <w:autoSpaceDN w:val="0"/>
+        <w:adjustRightInd w:val="0"/>
+        <w:spacing w:after="0" w:line="240" w:lineRule="auto"/>
+        <w:rPr>
+          <w:rFonts w:ascii="Consolas" w:hAnsi="Consolas" w:cs="Consolas"/>
+          <w:sz w:val="19"/>
+          <w:szCs w:val="19"/>
+        </w:rPr>
+      </w:pPr>
+      <w:r>
+        <w:rPr>
+          <w:rFonts w:ascii="Consolas" w:hAnsi="Consolas" w:cs="Consolas"/>
+          <w:sz w:val="19"/>
+          <w:szCs w:val="19"/>
+        </w:rPr>
+        <w:t xml:space="preserve">                    }</w:t>
+      </w:r>
+    </w:p>
+    <w:p>
+      <w:pPr>
+        <w:autoSpaceDE w:val="0"/>
+        <w:autoSpaceDN w:val="0"/>
+        <w:adjustRightInd w:val="0"/>
+        <w:spacing w:after="0" w:line="240" w:lineRule="auto"/>
+        <w:rPr>
+          <w:rFonts w:ascii="Consolas" w:hAnsi="Consolas" w:cs="Consolas"/>
+          <w:sz w:val="19"/>
+          <w:szCs w:val="19"/>
+        </w:rPr>
+      </w:pPr>
+      <w:r>
+        <w:rPr>
+          <w:rFonts w:ascii="Consolas" w:hAnsi="Consolas" w:cs="Consolas"/>
+          <w:sz w:val="19"/>
+          <w:szCs w:val="19"/>
+        </w:rPr>
+        <w:t xml:space="preserve">                }</w:t>
+      </w:r>
+    </w:p>
+    <w:p>
+      <w:pPr>
+        <w:rPr>
+          <w:rFonts w:ascii="Consolas" w:hAnsi="Consolas" w:cs="Consolas"/>
+          <w:sz w:val="19"/>
+          <w:szCs w:val="19"/>
+        </w:rPr>
+      </w:pPr>
+      <w:r>
+        <w:rPr>
+          <w:rFonts w:ascii="Consolas" w:hAnsi="Consolas" w:cs="Consolas"/>
+          <w:sz w:val="19"/>
+          <w:szCs w:val="19"/>
+        </w:rPr>
+        <w:t xml:space="preserve">           }</w:t>
+      </w:r>
+    </w:p>
+    <w:p>
+      <w:pPr>
+        <w:rPr>
+          <w:rFonts w:ascii="Consolas" w:hAnsi="Consolas"/>
+        </w:rPr>
+      </w:pPr>
+      <w:r>
+        <w:rPr>
+          <w:rFonts w:ascii="Consolas" w:hAnsi="Consolas"/>
+        </w:rPr>
+        <w:t xml:space="preserve">Note: </w:t>
+      </w:r>
+      <w:r>
+        <w:rPr>
+          <w:rFonts w:ascii="Consolas" w:hAnsi="Consolas"/>
+          <w:b/>
+        </w:rPr>
+        <w:t xml:space="preserve">using </w:t>
+      </w:r>
+      <w:r>
+        <w:rPr>
+          <w:rFonts w:ascii="Consolas" w:hAnsi="Consolas"/>
+        </w:rPr>
+        <w:t xml:space="preserve">block automatically collects garbage / dispose it after finishing if the type implements </w:t>
+      </w:r>
+      <w:proofErr w:type="spellStart"/>
+      <w:r>
+        <w:rPr>
+          <w:rFonts w:ascii="Consolas" w:hAnsi="Consolas"/>
+          <w:b/>
+        </w:rPr>
+        <w:t>IDisposable</w:t>
+      </w:r>
+      <w:proofErr w:type="spellEnd"/>
+      <w:r>
+        <w:rPr>
+          <w:rFonts w:ascii="Consolas" w:hAnsi="Consolas"/>
+        </w:rPr>
+        <w:t>.</w:t>
+      </w:r>
+    </w:p>
+    <w:p>
+      <w:pPr>
+        <w:rPr>
+          <w:rFonts w:ascii="Consolas" w:hAnsi="Consolas"/>
+        </w:rPr>
+      </w:pPr>
+      <w:r>
+        <w:rPr>
+          <w:rFonts w:ascii="Consolas" w:hAnsi="Consolas"/>
+        </w:rPr>
+        <w:t>Loading texture has a similar pattern to creating vertex array and buffers.</w:t>
+      </w:r>
+    </w:p>
+    <w:p>
+      <w:pPr>
+        <w:ind w:left="720"/>
+        <w:rPr>
+          <w:rFonts w:ascii="Consolas" w:hAnsi="Consolas"/>
+          <w:sz w:val="19"/>
+          <w:szCs w:val="19"/>
+        </w:rPr>
+      </w:pPr>
+      <w:proofErr w:type="spellStart"/>
+      <w:r>
+        <w:rPr>
+          <w:rFonts w:ascii="Consolas" w:hAnsi="Consolas"/>
+          <w:sz w:val="19"/>
+          <w:szCs w:val="19"/>
+        </w:rPr>
+        <w:t>GL.CreateTexture</w:t>
+      </w:r>
+      <w:proofErr w:type="spellEnd"/>
+      <w:r>
+        <w:rPr>
+          <w:rFonts w:ascii="Consolas" w:hAnsi="Consolas"/>
+          <w:sz w:val="19"/>
+          <w:szCs w:val="19"/>
+        </w:rPr>
+        <w:t xml:space="preserve">(TextureTarget.Texture2D, </w:t>
+      </w:r>
+      <w:r>
+        <w:rPr>
+          <w:rFonts w:ascii="Consolas" w:hAnsi="Consolas"/>
+          <w:sz w:val="19"/>
+          <w:szCs w:val="19"/>
+        </w:rPr>
+        <w:tab/>
+      </w:r>
+      <w:r>
+        <w:rPr>
+          <w:rFonts w:ascii="Consolas" w:hAnsi="Consolas"/>
+          <w:sz w:val="19"/>
+          <w:szCs w:val="19"/>
+        </w:rPr>
+        <w:tab/>
+        <w:t>//create it</w:t>
+      </w:r>
+      <w:r>
+        <w:rPr>
+          <w:rFonts w:ascii="Consolas" w:hAnsi="Consolas"/>
+          <w:sz w:val="19"/>
+          <w:szCs w:val="19"/>
+        </w:rPr>
+        <w:br/>
+        <w:t>1,</w:t>
+      </w:r>
+      <w:r>
+        <w:rPr>
+          <w:rFonts w:ascii="Consolas" w:hAnsi="Consolas"/>
+          <w:sz w:val="19"/>
+          <w:szCs w:val="19"/>
+        </w:rPr>
+        <w:tab/>
+      </w:r>
+      <w:r>
+        <w:rPr>
+          <w:rFonts w:ascii="Consolas" w:hAnsi="Consolas"/>
+          <w:sz w:val="19"/>
+          <w:szCs w:val="19"/>
+        </w:rPr>
+        <w:tab/>
+      </w:r>
+      <w:r>
+        <w:rPr>
+          <w:rFonts w:ascii="Consolas" w:hAnsi="Consolas"/>
+          <w:sz w:val="19"/>
+          <w:szCs w:val="19"/>
+        </w:rPr>
+        <w:tab/>
+      </w:r>
+      <w:r>
+        <w:rPr>
+          <w:rFonts w:ascii="Consolas" w:hAnsi="Consolas"/>
+          <w:sz w:val="19"/>
+          <w:szCs w:val="19"/>
+        </w:rPr>
+        <w:tab/>
+      </w:r>
+      <w:r>
+        <w:rPr>
+          <w:rFonts w:ascii="Consolas" w:hAnsi="Consolas"/>
+          <w:sz w:val="19"/>
+          <w:szCs w:val="19"/>
+        </w:rPr>
+        <w:tab/>
+        <w:t>//number of texture to create</w:t>
+      </w:r>
+      <w:r>
+        <w:rPr>
+          <w:rFonts w:ascii="Consolas" w:hAnsi="Consolas"/>
+          <w:sz w:val="19"/>
+          <w:szCs w:val="19"/>
+        </w:rPr>
+        <w:br/>
+        <w:t>out int texture);</w:t>
+      </w:r>
+      <w:r>
+        <w:rPr>
+          <w:rFonts w:ascii="Consolas" w:hAnsi="Consolas"/>
+          <w:sz w:val="19"/>
+          <w:szCs w:val="19"/>
+        </w:rPr>
+        <w:tab/>
+      </w:r>
+      <w:r>
+        <w:rPr>
+          <w:rFonts w:ascii="Consolas" w:hAnsi="Consolas"/>
+          <w:sz w:val="19"/>
+          <w:szCs w:val="19"/>
+        </w:rPr>
+        <w:tab/>
+      </w:r>
+      <w:r>
+        <w:rPr>
+          <w:rFonts w:ascii="Consolas" w:hAnsi="Consolas"/>
+          <w:sz w:val="19"/>
+          <w:szCs w:val="19"/>
+        </w:rPr>
+        <w:tab/>
+        <w:t>//name of the texture array is stored</w:t>
+      </w:r>
+      <w:r>
+        <w:rPr>
+          <w:rFonts w:ascii="Consolas" w:hAnsi="Consolas"/>
+          <w:sz w:val="19"/>
+          <w:szCs w:val="19"/>
+        </w:rPr>
+        <w:br/>
+        <w:t xml:space="preserve">GL.TextureStorage2D(texture, </w:t>
+      </w:r>
+      <w:r>
+        <w:rPr>
+          <w:rFonts w:ascii="Consolas" w:hAnsi="Consolas"/>
+          <w:sz w:val="19"/>
+          <w:szCs w:val="19"/>
+        </w:rPr>
+        <w:tab/>
+        <w:t>//specify storage req for 2d texture</w:t>
+      </w:r>
+      <w:r>
+        <w:rPr>
+          <w:rFonts w:ascii="Consolas" w:hAnsi="Consolas"/>
+          <w:sz w:val="19"/>
+          <w:szCs w:val="19"/>
+        </w:rPr>
+        <w:br/>
+      </w:r>
+      <w:r>
+        <w:rPr>
+          <w:rFonts w:ascii="Consolas" w:hAnsi="Consolas"/>
+          <w:sz w:val="19"/>
+          <w:szCs w:val="19"/>
+        </w:rPr>
+        <w:tab/>
+        <w:t xml:space="preserve">1, </w:t>
+      </w:r>
+      <w:r>
+        <w:rPr>
+          <w:rFonts w:ascii="Consolas" w:hAnsi="Consolas"/>
+          <w:sz w:val="19"/>
+          <w:szCs w:val="19"/>
+        </w:rPr>
+        <w:tab/>
+      </w:r>
+      <w:r>
+        <w:rPr>
+          <w:rFonts w:ascii="Consolas" w:hAnsi="Consolas"/>
+          <w:sz w:val="19"/>
+          <w:szCs w:val="19"/>
+        </w:rPr>
+        <w:tab/>
+      </w:r>
+      <w:r>
+        <w:rPr>
+          <w:rFonts w:ascii="Consolas" w:hAnsi="Consolas"/>
+          <w:sz w:val="19"/>
+          <w:szCs w:val="19"/>
+        </w:rPr>
+        <w:tab/>
+      </w:r>
+      <w:r>
+        <w:rPr>
+          <w:rFonts w:ascii="Consolas" w:hAnsi="Consolas"/>
+          <w:sz w:val="19"/>
+          <w:szCs w:val="19"/>
+        </w:rPr>
+        <w:tab/>
+      </w:r>
+      <w:r>
+        <w:rPr>
+          <w:rFonts w:ascii="Consolas" w:hAnsi="Consolas"/>
+          <w:sz w:val="19"/>
+          <w:szCs w:val="19"/>
+        </w:rPr>
+        <w:tab/>
+      </w:r>
+      <w:r>
+        <w:rPr>
+          <w:rFonts w:ascii="Consolas" w:hAnsi="Consolas"/>
+          <w:sz w:val="19"/>
+          <w:szCs w:val="19"/>
+        </w:rPr>
+        <w:tab/>
+        <w:t>//mipmap level</w:t>
+      </w:r>
+      <w:r>
+        <w:rPr>
+          <w:rFonts w:ascii="Consolas" w:hAnsi="Consolas"/>
+          <w:sz w:val="19"/>
+          <w:szCs w:val="19"/>
+        </w:rPr>
+        <w:br/>
+      </w:r>
+      <w:r>
+        <w:rPr>
+          <w:rFonts w:ascii="Consolas" w:hAnsi="Consolas"/>
+          <w:sz w:val="19"/>
+          <w:szCs w:val="19"/>
+        </w:rPr>
+        <w:tab/>
+        <w:t>sizedInternalFormat,Rgba32f,</w:t>
+      </w:r>
+      <w:r>
+        <w:rPr>
+          <w:rFonts w:ascii="Consolas" w:hAnsi="Consolas"/>
+          <w:sz w:val="19"/>
+          <w:szCs w:val="19"/>
+        </w:rPr>
+        <w:tab/>
+      </w:r>
+      <w:r>
+        <w:rPr>
+          <w:rFonts w:ascii="Consolas" w:hAnsi="Consolas"/>
+          <w:sz w:val="19"/>
+          <w:szCs w:val="19"/>
+        </w:rPr>
+        <w:tab/>
+        <w:t>//texture format</w:t>
+      </w:r>
+      <w:r>
+        <w:rPr>
+          <w:rFonts w:ascii="Consolas" w:hAnsi="Consolas"/>
+          <w:sz w:val="19"/>
+          <w:szCs w:val="19"/>
+        </w:rPr>
+        <w:br/>
+      </w:r>
+      <w:r>
+        <w:rPr>
+          <w:rFonts w:ascii="Consolas" w:hAnsi="Consolas"/>
+          <w:sz w:val="19"/>
+          <w:szCs w:val="19"/>
+        </w:rPr>
+        <w:tab/>
+        <w:t>width, height);</w:t>
+      </w:r>
+      <w:r>
+        <w:rPr>
+          <w:rFonts w:ascii="Consolas" w:hAnsi="Consolas"/>
+          <w:sz w:val="19"/>
+          <w:szCs w:val="19"/>
+        </w:rPr>
+        <w:br/>
+      </w:r>
+      <w:proofErr w:type="spellStart"/>
+      <w:r>
+        <w:rPr>
+          <w:rFonts w:ascii="Consolas" w:hAnsi="Consolas"/>
+          <w:sz w:val="19"/>
+          <w:szCs w:val="19"/>
+        </w:rPr>
+        <w:t>GL.BindTexture</w:t>
+      </w:r>
+      <w:proofErr w:type="spellEnd"/>
+      <w:r>
+        <w:rPr>
+          <w:rFonts w:ascii="Consolas" w:hAnsi="Consolas"/>
+          <w:sz w:val="19"/>
+          <w:szCs w:val="19"/>
+        </w:rPr>
+        <w:t>(TextureTarget.Texture2D, texture);</w:t>
+      </w:r>
+      <w:r>
+        <w:rPr>
+          <w:rFonts w:ascii="Consolas" w:hAnsi="Consolas"/>
+          <w:sz w:val="19"/>
+          <w:szCs w:val="19"/>
+        </w:rPr>
+        <w:tab/>
+      </w:r>
+      <w:r>
+        <w:rPr>
+          <w:rFonts w:ascii="Consolas" w:hAnsi="Consolas"/>
+          <w:sz w:val="19"/>
+          <w:szCs w:val="19"/>
+        </w:rPr>
+        <w:tab/>
+        <w:t>//bind it</w:t>
+      </w:r>
+      <w:r>
+        <w:rPr>
+          <w:rFonts w:ascii="Consolas" w:hAnsi="Consolas"/>
+          <w:sz w:val="19"/>
+          <w:szCs w:val="19"/>
+        </w:rPr>
+        <w:br/>
+      </w:r>
+      <w:r>
+        <w:rPr>
+          <w:rFonts w:ascii="Consolas" w:hAnsi="Consolas"/>
+          <w:sz w:val="19"/>
+          <w:szCs w:val="19"/>
+        </w:rPr>
+        <w:t xml:space="preserve">//maps </w:t>
+      </w:r>
+      <w:r>
+        <w:rPr>
+          <w:rFonts w:ascii="Consolas" w:hAnsi="Consolas"/>
+          <w:sz w:val="19"/>
+          <w:szCs w:val="19"/>
+        </w:rPr>
+        <w:t xml:space="preserve">a portion </w:t>
+      </w:r>
+      <w:r>
+        <w:rPr>
+          <w:rFonts w:ascii="Consolas" w:hAnsi="Consolas"/>
+          <w:sz w:val="19"/>
+          <w:szCs w:val="19"/>
+        </w:rPr>
+        <w:t xml:space="preserve">image onto </w:t>
+      </w:r>
+      <w:r>
+        <w:rPr>
+          <w:rFonts w:ascii="Consolas" w:hAnsi="Consolas"/>
+          <w:sz w:val="19"/>
+          <w:szCs w:val="19"/>
+        </w:rPr>
+        <w:t xml:space="preserve">each </w:t>
+      </w:r>
+      <w:r>
+        <w:rPr>
+          <w:rFonts w:ascii="Consolas" w:hAnsi="Consolas"/>
+          <w:sz w:val="19"/>
+          <w:szCs w:val="19"/>
+        </w:rPr>
+        <w:t>primitives with textur</w:t>
+      </w:r>
+      <w:r>
+        <w:rPr>
+          <w:rFonts w:ascii="Consolas" w:hAnsi="Consolas"/>
+          <w:sz w:val="19"/>
+          <w:szCs w:val="19"/>
+        </w:rPr>
+        <w:t>ing</w:t>
+      </w:r>
+      <w:r>
+        <w:rPr>
+          <w:rFonts w:ascii="Consolas" w:hAnsi="Consolas"/>
+          <w:sz w:val="19"/>
+          <w:szCs w:val="19"/>
+        </w:rPr>
+        <w:t xml:space="preserve"> </w:t>
+      </w:r>
+      <w:r>
+        <w:rPr>
+          <w:rFonts w:ascii="Consolas" w:hAnsi="Consolas"/>
+          <w:sz w:val="19"/>
+          <w:szCs w:val="19"/>
+        </w:rPr>
+        <w:t>enabled</w:t>
+      </w:r>
+      <w:r>
+        <w:rPr>
+          <w:rFonts w:ascii="Consolas" w:hAnsi="Consolas"/>
+          <w:sz w:val="19"/>
+          <w:szCs w:val="19"/>
+        </w:rPr>
+        <w:br/>
+      </w:r>
+      <w:r>
+        <w:rPr>
+          <w:rFonts w:ascii="Consolas" w:hAnsi="Consolas"/>
+          <w:sz w:val="19"/>
+          <w:szCs w:val="19"/>
+        </w:rPr>
+        <w:t xml:space="preserve">GL.TextureSubImage2D(texture, </w:t>
+      </w:r>
+      <w:r>
+        <w:rPr>
+          <w:rFonts w:ascii="Consolas" w:hAnsi="Consolas"/>
+          <w:sz w:val="19"/>
+          <w:szCs w:val="19"/>
+        </w:rPr>
+        <w:br/>
+      </w:r>
+      <w:r>
+        <w:rPr>
+          <w:rFonts w:ascii="Consolas" w:hAnsi="Consolas"/>
+          <w:sz w:val="19"/>
+          <w:szCs w:val="19"/>
+        </w:rPr>
+        <w:tab/>
+        <w:t>0,</w:t>
+      </w:r>
+      <w:r>
+        <w:rPr>
+          <w:rFonts w:ascii="Consolas" w:hAnsi="Consolas"/>
+          <w:sz w:val="19"/>
+          <w:szCs w:val="19"/>
+        </w:rPr>
+        <w:tab/>
+      </w:r>
+      <w:r>
+        <w:rPr>
+          <w:rFonts w:ascii="Consolas" w:hAnsi="Consolas"/>
+          <w:sz w:val="19"/>
+          <w:szCs w:val="19"/>
+        </w:rPr>
+        <w:tab/>
+      </w:r>
+      <w:r>
+        <w:rPr>
+          <w:rFonts w:ascii="Consolas" w:hAnsi="Consolas"/>
+          <w:sz w:val="19"/>
+          <w:szCs w:val="19"/>
+        </w:rPr>
+        <w:tab/>
+      </w:r>
+      <w:r>
+        <w:rPr>
+          <w:rFonts w:ascii="Consolas" w:hAnsi="Consolas"/>
+          <w:sz w:val="19"/>
+          <w:szCs w:val="19"/>
+        </w:rPr>
+        <w:tab/>
+        <w:t>//mipmap level, 0 is base image level</w:t>
+      </w:r>
+      <w:r>
+        <w:rPr>
+          <w:rFonts w:ascii="Consolas" w:hAnsi="Consolas"/>
+          <w:sz w:val="19"/>
+          <w:szCs w:val="19"/>
+        </w:rPr>
+        <w:br/>
+      </w:r>
+      <w:r>
+        <w:rPr>
+          <w:rFonts w:ascii="Consolas" w:hAnsi="Consolas"/>
+          <w:sz w:val="19"/>
+          <w:szCs w:val="19"/>
+        </w:rPr>
+        <w:tab/>
+        <w:t>0, 0,</w:t>
+      </w:r>
+      <w:r>
+        <w:rPr>
+          <w:rFonts w:ascii="Consolas" w:hAnsi="Consolas"/>
+          <w:sz w:val="19"/>
+          <w:szCs w:val="19"/>
+        </w:rPr>
+        <w:tab/>
+      </w:r>
+      <w:r>
+        <w:rPr>
+          <w:rFonts w:ascii="Consolas" w:hAnsi="Consolas"/>
+          <w:sz w:val="19"/>
+          <w:szCs w:val="19"/>
+        </w:rPr>
+        <w:tab/>
+      </w:r>
+      <w:r>
+        <w:rPr>
+          <w:rFonts w:ascii="Consolas" w:hAnsi="Consolas"/>
+          <w:sz w:val="19"/>
+          <w:szCs w:val="19"/>
+        </w:rPr>
+        <w:tab/>
+      </w:r>
+      <w:r>
+        <w:rPr>
+          <w:rFonts w:ascii="Consolas" w:hAnsi="Consolas"/>
+          <w:sz w:val="19"/>
+          <w:szCs w:val="19"/>
+        </w:rPr>
+        <w:tab/>
+        <w:t>//offset</w:t>
+      </w:r>
+      <w:r>
+        <w:rPr>
+          <w:rFonts w:ascii="Consolas" w:hAnsi="Consolas"/>
+          <w:sz w:val="19"/>
+          <w:szCs w:val="19"/>
+        </w:rPr>
+        <w:br/>
+      </w:r>
+      <w:r>
+        <w:rPr>
+          <w:rFonts w:ascii="Consolas" w:hAnsi="Consolas"/>
+          <w:sz w:val="19"/>
+          <w:szCs w:val="19"/>
+        </w:rPr>
+        <w:tab/>
+        <w:t>width, height,</w:t>
+      </w:r>
+      <w:r>
+        <w:rPr>
+          <w:rFonts w:ascii="Consolas" w:hAnsi="Consolas"/>
+          <w:sz w:val="19"/>
+          <w:szCs w:val="19"/>
+        </w:rPr>
+        <w:tab/>
+      </w:r>
+      <w:r>
+        <w:rPr>
+          <w:rFonts w:ascii="Consolas" w:hAnsi="Consolas"/>
+          <w:sz w:val="19"/>
+          <w:szCs w:val="19"/>
+        </w:rPr>
+        <w:tab/>
+        <w:t>//width height of image</w:t>
+      </w:r>
+      <w:r>
+        <w:rPr>
+          <w:rFonts w:ascii="Consolas" w:hAnsi="Consolas"/>
+          <w:sz w:val="19"/>
+          <w:szCs w:val="19"/>
+        </w:rPr>
+        <w:br/>
+      </w:r>
+      <w:r>
+        <w:rPr>
+          <w:rFonts w:ascii="Consolas" w:hAnsi="Consolas"/>
+          <w:sz w:val="19"/>
+          <w:szCs w:val="19"/>
+        </w:rPr>
+        <w:tab/>
+      </w:r>
+      <w:proofErr w:type="spellStart"/>
+      <w:r>
+        <w:rPr>
+          <w:rFonts w:ascii="Consolas" w:hAnsi="Consolas"/>
+          <w:sz w:val="19"/>
+          <w:szCs w:val="19"/>
+        </w:rPr>
+        <w:t>PixelFormat.Rgba</w:t>
+      </w:r>
+      <w:proofErr w:type="spellEnd"/>
+      <w:r>
+        <w:rPr>
+          <w:rFonts w:ascii="Consolas" w:hAnsi="Consolas"/>
+          <w:sz w:val="19"/>
+          <w:szCs w:val="19"/>
+        </w:rPr>
+        <w:t>,</w:t>
+      </w:r>
+      <w:r>
+        <w:rPr>
+          <w:rFonts w:ascii="Consolas" w:hAnsi="Consolas"/>
+          <w:sz w:val="19"/>
+          <w:szCs w:val="19"/>
+        </w:rPr>
+        <w:tab/>
+      </w:r>
+      <w:r>
+        <w:rPr>
+          <w:rFonts w:ascii="Consolas" w:hAnsi="Consolas"/>
+          <w:sz w:val="19"/>
+          <w:szCs w:val="19"/>
+        </w:rPr>
+        <w:tab/>
+      </w:r>
+      <w:r>
+        <w:rPr>
+          <w:rFonts w:ascii="Consolas" w:hAnsi="Consolas"/>
+          <w:sz w:val="19"/>
+          <w:szCs w:val="19"/>
+        </w:rPr>
+        <w:t>//pixel data format</w:t>
+      </w:r>
+      <w:r>
+        <w:rPr>
+          <w:rFonts w:ascii="Consolas" w:hAnsi="Consolas"/>
+          <w:sz w:val="19"/>
+          <w:szCs w:val="19"/>
+        </w:rPr>
+        <w:br/>
+      </w:r>
+      <w:r>
+        <w:rPr>
+          <w:rFonts w:ascii="Consolas" w:hAnsi="Consolas"/>
+          <w:sz w:val="19"/>
+          <w:szCs w:val="19"/>
+        </w:rPr>
+        <w:tab/>
+      </w:r>
+      <w:proofErr w:type="spellStart"/>
+      <w:r>
+        <w:rPr>
+          <w:rFonts w:ascii="Consolas" w:hAnsi="Consolas"/>
+          <w:sz w:val="19"/>
+          <w:szCs w:val="19"/>
+        </w:rPr>
+        <w:t>PixelType.Float</w:t>
+      </w:r>
+      <w:proofErr w:type="spellEnd"/>
+      <w:r>
+        <w:rPr>
+          <w:rFonts w:ascii="Consolas" w:hAnsi="Consolas"/>
+          <w:sz w:val="19"/>
+          <w:szCs w:val="19"/>
+        </w:rPr>
+        <w:t>,</w:t>
+      </w:r>
+      <w:r>
+        <w:rPr>
+          <w:rFonts w:ascii="Consolas" w:hAnsi="Consolas"/>
+          <w:sz w:val="19"/>
+          <w:szCs w:val="19"/>
+        </w:rPr>
+        <w:tab/>
+      </w:r>
+      <w:r>
+        <w:rPr>
+          <w:rFonts w:ascii="Consolas" w:hAnsi="Consolas"/>
+          <w:sz w:val="19"/>
+          <w:szCs w:val="19"/>
+        </w:rPr>
+        <w:tab/>
+        <w:t>//data type of pixel data</w:t>
+      </w:r>
+      <w:r>
+        <w:rPr>
+          <w:rFonts w:ascii="Consolas" w:hAnsi="Consolas"/>
+          <w:sz w:val="19"/>
+          <w:szCs w:val="19"/>
+        </w:rPr>
+        <w:br/>
+      </w:r>
+      <w:r>
+        <w:rPr>
+          <w:rFonts w:ascii="Consolas" w:hAnsi="Consolas"/>
+          <w:sz w:val="19"/>
+          <w:szCs w:val="19"/>
+        </w:rPr>
+        <w:tab/>
+      </w:r>
+      <w:proofErr w:type="spellStart"/>
+      <w:r>
+        <w:rPr>
+          <w:rFonts w:ascii="Consolas" w:hAnsi="Consolas"/>
+          <w:sz w:val="19"/>
+          <w:szCs w:val="19"/>
+        </w:rPr>
+        <w:t>LoadTexture</w:t>
+      </w:r>
+      <w:proofErr w:type="spellEnd"/>
+      <w:r>
+        <w:rPr>
+          <w:rFonts w:ascii="Consolas" w:hAnsi="Consolas"/>
+          <w:sz w:val="19"/>
+          <w:szCs w:val="19"/>
+        </w:rPr>
+        <w:t>());</w:t>
+      </w:r>
+      <w:r>
+        <w:rPr>
+          <w:rFonts w:ascii="Consolas" w:hAnsi="Consolas"/>
+          <w:sz w:val="19"/>
+          <w:szCs w:val="19"/>
+        </w:rPr>
+        <w:tab/>
+      </w:r>
+      <w:r>
+        <w:rPr>
+          <w:rFonts w:ascii="Consolas" w:hAnsi="Consolas"/>
+          <w:sz w:val="19"/>
+          <w:szCs w:val="19"/>
+        </w:rPr>
+        <w:tab/>
+        <w:t>//the pixel data loaded from disk</w:t>
+      </w:r>
+    </w:p>
+    <w:p>
+      <w:pPr>
+        <w:rPr>
+          <w:rFonts w:ascii="Consolas" w:hAnsi="Consolas"/>
+        </w:rPr>
+      </w:pPr>
+      <w:r>
+        <w:rPr>
+          <w:rFonts w:ascii="Consolas" w:hAnsi="Consolas"/>
+        </w:rPr>
+        <w:t>After the process, OpenGL should have the texture data.</w:t>
+      </w:r>
+    </w:p>
+    <w:p>
+      <w:pPr>
+        <w:rPr>
+          <w:rFonts w:ascii="Consolas" w:hAnsi="Consolas"/>
+        </w:rPr>
+      </w:pPr>
+      <w:r>
+        <w:rPr>
+          <w:rFonts w:ascii="Consolas" w:hAnsi="Consolas"/>
+          <w:b/>
+        </w:rPr>
+        <w:t>Display Textures:</w:t>
+      </w:r>
+      <w:r>
+        <w:rPr>
+          <w:rFonts w:ascii="Consolas" w:hAnsi="Consolas"/>
+          <w:b/>
+        </w:rPr>
+        <w:br/>
+      </w:r>
+      <w:r>
+        <w:rPr>
+          <w:rFonts w:ascii="Consolas" w:hAnsi="Consolas"/>
+        </w:rPr>
+        <w:t xml:space="preserve">when textures are created, it won’t be shown unless we bind it. So, bind it to a </w:t>
+      </w:r>
+      <w:r>
+        <w:rPr>
+          <w:rFonts w:ascii="Consolas" w:hAnsi="Consolas"/>
+          <w:b/>
+        </w:rPr>
+        <w:t>Program</w:t>
+      </w:r>
+      <w:r>
+        <w:rPr>
+          <w:rFonts w:ascii="Consolas" w:hAnsi="Consolas"/>
+        </w:rPr>
+        <w:t xml:space="preserve"> that uses the shaders that takes texture (vec2) as parameter</w:t>
+      </w:r>
+    </w:p>
+    <w:p>
+      <w:pPr>
+        <w:rPr>
+          <w:rFonts w:ascii="Consolas" w:hAnsi="Consolas"/>
+          <w:sz w:val="19"/>
+          <w:szCs w:val="19"/>
+        </w:rPr>
+      </w:pPr>
+      <w:r>
+        <w:rPr>
+          <w:rFonts w:ascii="Consolas" w:hAnsi="Consolas"/>
+        </w:rPr>
+        <w:tab/>
+      </w:r>
+      <w:proofErr w:type="spellStart"/>
+      <w:proofErr w:type="gramStart"/>
+      <w:r>
+        <w:rPr>
+          <w:rFonts w:ascii="Consolas" w:hAnsi="Consolas"/>
+          <w:sz w:val="19"/>
+          <w:szCs w:val="19"/>
+        </w:rPr>
+        <w:t>GL.UseProgram</w:t>
+      </w:r>
+      <w:proofErr w:type="spellEnd"/>
+      <w:proofErr w:type="gramEnd"/>
+      <w:r>
+        <w:rPr>
+          <w:rFonts w:ascii="Consolas" w:hAnsi="Consolas"/>
+          <w:sz w:val="19"/>
+          <w:szCs w:val="19"/>
+        </w:rPr>
+        <w:t>(program);</w:t>
+      </w:r>
+      <w:r>
+        <w:rPr>
+          <w:rFonts w:ascii="Consolas" w:hAnsi="Consolas"/>
+          <w:sz w:val="19"/>
+          <w:szCs w:val="19"/>
+        </w:rPr>
+        <w:br/>
+      </w:r>
+      <w:r>
+        <w:rPr>
+          <w:rFonts w:ascii="Consolas" w:hAnsi="Consolas"/>
+          <w:sz w:val="19"/>
+          <w:szCs w:val="19"/>
+        </w:rPr>
+        <w:tab/>
+      </w:r>
+      <w:proofErr w:type="spellStart"/>
+      <w:r>
+        <w:rPr>
+          <w:rFonts w:ascii="Consolas" w:hAnsi="Consolas"/>
+          <w:sz w:val="19"/>
+          <w:szCs w:val="19"/>
+        </w:rPr>
+        <w:t>GL.BindVertexArray</w:t>
+      </w:r>
+      <w:proofErr w:type="spellEnd"/>
+      <w:r>
+        <w:rPr>
+          <w:rFonts w:ascii="Consolas" w:hAnsi="Consolas"/>
+          <w:sz w:val="19"/>
+          <w:szCs w:val="19"/>
+        </w:rPr>
+        <w:t>(</w:t>
+      </w:r>
+      <w:proofErr w:type="spellStart"/>
+      <w:r>
+        <w:rPr>
+          <w:rFonts w:ascii="Consolas" w:hAnsi="Consolas"/>
+          <w:sz w:val="19"/>
+          <w:szCs w:val="19"/>
+        </w:rPr>
+        <w:t>VertexArray</w:t>
+      </w:r>
+      <w:proofErr w:type="spellEnd"/>
+      <w:r>
+        <w:rPr>
+          <w:rFonts w:ascii="Consolas" w:hAnsi="Consolas"/>
+          <w:sz w:val="19"/>
+          <w:szCs w:val="19"/>
+        </w:rPr>
+        <w:t>);</w:t>
+      </w:r>
+      <w:r>
+        <w:rPr>
+          <w:rFonts w:ascii="Consolas" w:hAnsi="Consolas"/>
+          <w:sz w:val="19"/>
+          <w:szCs w:val="19"/>
+        </w:rPr>
+        <w:br/>
+      </w:r>
+      <w:r>
+        <w:rPr>
+          <w:rFonts w:ascii="Consolas" w:hAnsi="Consolas"/>
+          <w:sz w:val="19"/>
+          <w:szCs w:val="19"/>
+        </w:rPr>
+        <w:tab/>
+      </w:r>
+      <w:proofErr w:type="spellStart"/>
+      <w:r>
+        <w:rPr>
+          <w:rFonts w:ascii="Consolas" w:hAnsi="Consolas"/>
+          <w:sz w:val="19"/>
+          <w:szCs w:val="19"/>
+        </w:rPr>
+        <w:t>GL.BindTexture</w:t>
+      </w:r>
+      <w:proofErr w:type="spellEnd"/>
+      <w:r>
+        <w:rPr>
+          <w:rFonts w:ascii="Consolas" w:hAnsi="Consolas"/>
+          <w:sz w:val="19"/>
+          <w:szCs w:val="19"/>
+        </w:rPr>
+        <w:t>(TextureTarget.Texture2D, texture);</w:t>
+      </w:r>
+    </w:p>
+    <w:p>
+      <w:pPr>
+        <w:rPr>
+          <w:rFonts w:ascii="Consolas" w:hAnsi="Consolas"/>
+          <w:b/>
+          <w:color w:val="FF0000"/>
+          <w:sz w:val="28"/>
+          <w:szCs w:val="28"/>
+        </w:rPr>
+      </w:pPr>
+      <w:r>
+        <w:rPr>
+          <w:rFonts w:ascii="Consolas" w:hAnsi="Consolas"/>
+          <w:b/>
+          <w:color w:val="FF0000"/>
+          <w:sz w:val="28"/>
+          <w:szCs w:val="28"/>
+        </w:rPr>
+        <w:lastRenderedPageBreak/>
         <w:t>INPUTS</w:t>
       </w:r>
     </w:p>
@@ -4818,7 +7805,7 @@
 </file>
 
 <file path=customXml/itemProps1.xml><?xml version="1.0" encoding="utf-8"?>
-<ds:datastoreItem xmlns:ds="http://schemas.openxmlformats.org/officeDocument/2006/customXml" ds:itemID="{39BD84AA-5EB8-4806-96A3-21675C8EF069}">
+<ds:datastoreItem xmlns:ds="http://schemas.openxmlformats.org/officeDocument/2006/customXml" ds:itemID="{DCA755A0-CE5F-4A76-9825-F19EFE862A8F}">
   <ds:schemaRefs>
     <ds:schemaRef ds:uri="http://schemas.openxmlformats.org/officeDocument/2006/bibliography"/>
   </ds:schemaRefs>

</xml_diff>